<commit_message>
Update Spring Boot interview Questions
</commit_message>
<xml_diff>
--- a/Spring Boot.docx
+++ b/Spring Boot.docx
@@ -124,27 +124,7 @@
           <w:szCs w:val="21"/>
           <w:bdr w:val="none" w:sz="0" w:space="0" w:color="auto" w:frame="1"/>
         </w:rPr>
-        <w:t xml:space="preserve">Spring Boot is nothing but </w:t>
-      </w:r>
-      <w:r>
-        <w:rPr>
-          <w:rStyle w:val="yt-core-attributed-string--link-inherit-color"/>
-          <w:rFonts w:ascii="Arial" w:hAnsi="Arial" w:cs="Arial"/>
-          <w:sz w:val="21"/>
-          <w:szCs w:val="21"/>
-          <w:bdr w:val="none" w:sz="0" w:space="0" w:color="auto" w:frame="1"/>
-        </w:rPr>
-        <w:t>a</w:t>
-      </w:r>
-      <w:r>
-        <w:rPr>
-          <w:rStyle w:val="yt-core-attributed-string--link-inherit-color"/>
-          <w:rFonts w:ascii="Arial" w:hAnsi="Arial" w:cs="Arial"/>
-          <w:sz w:val="21"/>
-          <w:szCs w:val="21"/>
-          <w:bdr w:val="none" w:sz="0" w:space="0" w:color="auto" w:frame="1"/>
-        </w:rPr>
-        <w:t xml:space="preserve"> Spring Framework for Rapid Application Development with extra support of configuration and embedded server.</w:t>
+        <w:t>Spring Boot is nothing but a Spring Framework for Rapid Application Development with extra support of configuration and embedded server.</w:t>
       </w:r>
     </w:p>
     <w:p>
@@ -656,177 +636,117 @@
           <w:szCs w:val="21"/>
           <w:bdr w:val="none" w:sz="0" w:space="0" w:color="auto" w:frame="1"/>
         </w:rPr>
-        <w:t>Spring Boot Starter</w:t>
-      </w:r>
-      <w:r>
-        <w:rPr>
-          <w:rStyle w:val="yt-core-attributed-string--link-inherit-color"/>
-          <w:rFonts w:ascii="Arial" w:hAnsi="Arial" w:cs="Arial"/>
-          <w:sz w:val="21"/>
-          <w:szCs w:val="21"/>
-          <w:bdr w:val="none" w:sz="0" w:space="0" w:color="auto" w:frame="1"/>
-        </w:rPr>
-        <w:t xml:space="preserve"> Data JPA</w:t>
-      </w:r>
-    </w:p>
-    <w:p>
-      <w:pPr>
-        <w:spacing w:after="0"/>
-        <w:rPr>
-          <w:rStyle w:val="yt-core-attributed-string--link-inherit-color"/>
-          <w:rFonts w:ascii="Arial" w:hAnsi="Arial" w:cs="Arial"/>
-          <w:sz w:val="21"/>
-          <w:szCs w:val="21"/>
-          <w:bdr w:val="none" w:sz="0" w:space="0" w:color="auto" w:frame="1"/>
-        </w:rPr>
-      </w:pPr>
-      <w:r>
-        <w:rPr>
-          <w:rStyle w:val="yt-core-attributed-string--link-inherit-color"/>
-          <w:rFonts w:ascii="Arial" w:hAnsi="Arial" w:cs="Arial"/>
-          <w:sz w:val="21"/>
-          <w:szCs w:val="21"/>
-          <w:bdr w:val="none" w:sz="0" w:space="0" w:color="auto" w:frame="1"/>
-        </w:rPr>
-        <w:t>Spring Boot Starter</w:t>
-      </w:r>
-      <w:r>
-        <w:rPr>
-          <w:rStyle w:val="yt-core-attributed-string--link-inherit-color"/>
-          <w:rFonts w:ascii="Arial" w:hAnsi="Arial" w:cs="Arial"/>
-          <w:sz w:val="21"/>
-          <w:szCs w:val="21"/>
-          <w:bdr w:val="none" w:sz="0" w:space="0" w:color="auto" w:frame="1"/>
-        </w:rPr>
-        <w:t xml:space="preserve"> AOP</w:t>
-      </w:r>
-    </w:p>
-    <w:p>
-      <w:pPr>
-        <w:spacing w:after="0"/>
-        <w:rPr>
-          <w:rStyle w:val="yt-core-attributed-string--link-inherit-color"/>
-          <w:rFonts w:ascii="Arial" w:hAnsi="Arial" w:cs="Arial"/>
-          <w:sz w:val="21"/>
-          <w:szCs w:val="21"/>
-          <w:bdr w:val="none" w:sz="0" w:space="0" w:color="auto" w:frame="1"/>
-        </w:rPr>
-      </w:pPr>
-      <w:r>
-        <w:rPr>
-          <w:rStyle w:val="yt-core-attributed-string--link-inherit-color"/>
-          <w:rFonts w:ascii="Arial" w:hAnsi="Arial" w:cs="Arial"/>
-          <w:sz w:val="21"/>
-          <w:szCs w:val="21"/>
-          <w:bdr w:val="none" w:sz="0" w:space="0" w:color="auto" w:frame="1"/>
-        </w:rPr>
-        <w:t>Spring Boot Starter</w:t>
-      </w:r>
-      <w:r>
-        <w:rPr>
-          <w:rStyle w:val="yt-core-attributed-string--link-inherit-color"/>
-          <w:rFonts w:ascii="Arial" w:hAnsi="Arial" w:cs="Arial"/>
-          <w:sz w:val="21"/>
-          <w:szCs w:val="21"/>
-          <w:bdr w:val="none" w:sz="0" w:space="0" w:color="auto" w:frame="1"/>
-        </w:rPr>
-        <w:t xml:space="preserve"> Web Service</w:t>
-      </w:r>
-    </w:p>
-    <w:p>
-      <w:pPr>
-        <w:spacing w:after="0"/>
-        <w:rPr>
-          <w:rStyle w:val="yt-core-attributed-string--link-inherit-color"/>
-          <w:rFonts w:ascii="Arial" w:hAnsi="Arial" w:cs="Arial"/>
-          <w:sz w:val="21"/>
-          <w:szCs w:val="21"/>
-          <w:bdr w:val="none" w:sz="0" w:space="0" w:color="auto" w:frame="1"/>
-        </w:rPr>
-      </w:pPr>
-      <w:r>
-        <w:rPr>
-          <w:rStyle w:val="yt-core-attributed-string--link-inherit-color"/>
-          <w:rFonts w:ascii="Arial" w:hAnsi="Arial" w:cs="Arial"/>
-          <w:sz w:val="21"/>
-          <w:szCs w:val="21"/>
-          <w:bdr w:val="none" w:sz="0" w:space="0" w:color="auto" w:frame="1"/>
-        </w:rPr>
-        <w:t>Spring Boot Starter</w:t>
-      </w:r>
-      <w:r>
-        <w:rPr>
-          <w:rStyle w:val="yt-core-attributed-string--link-inherit-color"/>
-          <w:rFonts w:ascii="Arial" w:hAnsi="Arial" w:cs="Arial"/>
-          <w:sz w:val="21"/>
-          <w:szCs w:val="21"/>
-          <w:bdr w:val="none" w:sz="0" w:space="0" w:color="auto" w:frame="1"/>
-        </w:rPr>
-        <w:t xml:space="preserve"> Security</w:t>
-      </w:r>
-    </w:p>
-    <w:p>
-      <w:pPr>
-        <w:spacing w:after="0"/>
-        <w:rPr>
-          <w:rStyle w:val="yt-core-attributed-string--link-inherit-color"/>
-          <w:rFonts w:ascii="Arial" w:hAnsi="Arial" w:cs="Arial"/>
-          <w:sz w:val="21"/>
-          <w:szCs w:val="21"/>
-          <w:bdr w:val="none" w:sz="0" w:space="0" w:color="auto" w:frame="1"/>
-        </w:rPr>
-      </w:pPr>
-      <w:r>
-        <w:rPr>
-          <w:rStyle w:val="yt-core-attributed-string--link-inherit-color"/>
-          <w:rFonts w:ascii="Arial" w:hAnsi="Arial" w:cs="Arial"/>
-          <w:sz w:val="21"/>
-          <w:szCs w:val="21"/>
-          <w:bdr w:val="none" w:sz="0" w:space="0" w:color="auto" w:frame="1"/>
-        </w:rPr>
-        <w:t>Spring Boot Starter</w:t>
-      </w:r>
-      <w:r>
-        <w:rPr>
-          <w:rStyle w:val="yt-core-attributed-string--link-inherit-color"/>
-          <w:rFonts w:ascii="Arial" w:hAnsi="Arial" w:cs="Arial"/>
-          <w:sz w:val="21"/>
-          <w:szCs w:val="21"/>
-          <w:bdr w:val="none" w:sz="0" w:space="0" w:color="auto" w:frame="1"/>
-        </w:rPr>
-        <w:t xml:space="preserve"> Apache Kafka</w:t>
-      </w:r>
-    </w:p>
-    <w:p>
-      <w:pPr>
-        <w:spacing w:after="0"/>
-        <w:rPr>
-          <w:rStyle w:val="yt-core-attributed-string--link-inherit-color"/>
-          <w:rFonts w:ascii="Arial" w:hAnsi="Arial" w:cs="Arial"/>
-          <w:sz w:val="21"/>
-          <w:szCs w:val="21"/>
-          <w:bdr w:val="none" w:sz="0" w:space="0" w:color="auto" w:frame="1"/>
-        </w:rPr>
-      </w:pPr>
-      <w:r>
-        <w:rPr>
-          <w:rStyle w:val="yt-core-attributed-string--link-inherit-color"/>
-          <w:rFonts w:ascii="Arial" w:hAnsi="Arial" w:cs="Arial"/>
-          <w:sz w:val="21"/>
-          <w:szCs w:val="21"/>
-          <w:bdr w:val="none" w:sz="0" w:space="0" w:color="auto" w:frame="1"/>
-        </w:rPr>
-        <w:t>Spring Boot Starter</w:t>
-      </w:r>
-      <w:r>
-        <w:rPr>
-          <w:rStyle w:val="yt-core-attributed-string--link-inherit-color"/>
-          <w:rFonts w:ascii="Arial" w:hAnsi="Arial" w:cs="Arial"/>
-          <w:sz w:val="21"/>
-          <w:szCs w:val="21"/>
-          <w:bdr w:val="none" w:sz="0" w:space="0" w:color="auto" w:frame="1"/>
-        </w:rPr>
-        <w:t xml:space="preserve"> Spring Cloud</w:t>
+        <w:t>Spring Boot Starter Data JPA</w:t>
+      </w:r>
+    </w:p>
+    <w:p>
+      <w:pPr>
+        <w:spacing w:after="0"/>
+        <w:rPr>
+          <w:rStyle w:val="yt-core-attributed-string--link-inherit-color"/>
+          <w:rFonts w:ascii="Arial" w:hAnsi="Arial" w:cs="Arial"/>
+          <w:sz w:val="21"/>
+          <w:szCs w:val="21"/>
+          <w:bdr w:val="none" w:sz="0" w:space="0" w:color="auto" w:frame="1"/>
+        </w:rPr>
+      </w:pPr>
+      <w:r>
+        <w:rPr>
+          <w:rStyle w:val="yt-core-attributed-string--link-inherit-color"/>
+          <w:rFonts w:ascii="Arial" w:hAnsi="Arial" w:cs="Arial"/>
+          <w:sz w:val="21"/>
+          <w:szCs w:val="21"/>
+          <w:bdr w:val="none" w:sz="0" w:space="0" w:color="auto" w:frame="1"/>
+        </w:rPr>
+        <w:t>Spring Boot Starter AOP</w:t>
+      </w:r>
+    </w:p>
+    <w:p>
+      <w:pPr>
+        <w:spacing w:after="0"/>
+        <w:rPr>
+          <w:rStyle w:val="yt-core-attributed-string--link-inherit-color"/>
+          <w:rFonts w:ascii="Arial" w:hAnsi="Arial" w:cs="Arial"/>
+          <w:sz w:val="21"/>
+          <w:szCs w:val="21"/>
+          <w:bdr w:val="none" w:sz="0" w:space="0" w:color="auto" w:frame="1"/>
+        </w:rPr>
+      </w:pPr>
+      <w:r>
+        <w:rPr>
+          <w:rStyle w:val="yt-core-attributed-string--link-inherit-color"/>
+          <w:rFonts w:ascii="Arial" w:hAnsi="Arial" w:cs="Arial"/>
+          <w:sz w:val="21"/>
+          <w:szCs w:val="21"/>
+          <w:bdr w:val="none" w:sz="0" w:space="0" w:color="auto" w:frame="1"/>
+        </w:rPr>
+        <w:t>Spring Boot Starter Web Service</w:t>
+      </w:r>
+    </w:p>
+    <w:p>
+      <w:pPr>
+        <w:spacing w:after="0"/>
+        <w:rPr>
+          <w:rStyle w:val="yt-core-attributed-string--link-inherit-color"/>
+          <w:rFonts w:ascii="Arial" w:hAnsi="Arial" w:cs="Arial"/>
+          <w:sz w:val="21"/>
+          <w:szCs w:val="21"/>
+          <w:bdr w:val="none" w:sz="0" w:space="0" w:color="auto" w:frame="1"/>
+        </w:rPr>
+      </w:pPr>
+      <w:r>
+        <w:rPr>
+          <w:rStyle w:val="yt-core-attributed-string--link-inherit-color"/>
+          <w:rFonts w:ascii="Arial" w:hAnsi="Arial" w:cs="Arial"/>
+          <w:sz w:val="21"/>
+          <w:szCs w:val="21"/>
+          <w:bdr w:val="none" w:sz="0" w:space="0" w:color="auto" w:frame="1"/>
+        </w:rPr>
+        <w:t>Spring Boot Starter Security</w:t>
+      </w:r>
+    </w:p>
+    <w:p>
+      <w:pPr>
+        <w:spacing w:after="0"/>
+        <w:rPr>
+          <w:rStyle w:val="yt-core-attributed-string--link-inherit-color"/>
+          <w:rFonts w:ascii="Arial" w:hAnsi="Arial" w:cs="Arial"/>
+          <w:sz w:val="21"/>
+          <w:szCs w:val="21"/>
+          <w:bdr w:val="none" w:sz="0" w:space="0" w:color="auto" w:frame="1"/>
+        </w:rPr>
+      </w:pPr>
+      <w:r>
+        <w:rPr>
+          <w:rStyle w:val="yt-core-attributed-string--link-inherit-color"/>
+          <w:rFonts w:ascii="Arial" w:hAnsi="Arial" w:cs="Arial"/>
+          <w:sz w:val="21"/>
+          <w:szCs w:val="21"/>
+          <w:bdr w:val="none" w:sz="0" w:space="0" w:color="auto" w:frame="1"/>
+        </w:rPr>
+        <w:t>Spring Boot Starter Apache Kafka</w:t>
+      </w:r>
+    </w:p>
+    <w:p>
+      <w:pPr>
+        <w:spacing w:after="0"/>
+        <w:rPr>
+          <w:rStyle w:val="yt-core-attributed-string--link-inherit-color"/>
+          <w:rFonts w:ascii="Arial" w:hAnsi="Arial" w:cs="Arial"/>
+          <w:sz w:val="21"/>
+          <w:szCs w:val="21"/>
+          <w:bdr w:val="none" w:sz="0" w:space="0" w:color="auto" w:frame="1"/>
+        </w:rPr>
+      </w:pPr>
+      <w:r>
+        <w:rPr>
+          <w:rStyle w:val="yt-core-attributed-string--link-inherit-color"/>
+          <w:rFonts w:ascii="Arial" w:hAnsi="Arial" w:cs="Arial"/>
+          <w:sz w:val="21"/>
+          <w:szCs w:val="21"/>
+          <w:bdr w:val="none" w:sz="0" w:space="0" w:color="auto" w:frame="1"/>
+        </w:rPr>
+        <w:t>Spring Boot Starter Spring Cloud</w:t>
       </w:r>
     </w:p>
     <w:p>
@@ -2206,17 +2126,7 @@
           <w:szCs w:val="21"/>
           <w:bdr w:val="none" w:sz="0" w:space="0" w:color="auto" w:frame="1"/>
         </w:rPr>
-        <w:t xml:space="preserve"> – this </w:t>
-      </w:r>
-      <w:r>
-        <w:rPr>
-          <w:rStyle w:val="yt-core-attributed-string--link-inherit-color"/>
-          <w:rFonts w:ascii="Arial" w:hAnsi="Arial" w:cs="Arial"/>
-          <w:sz w:val="21"/>
-          <w:szCs w:val="21"/>
-          <w:bdr w:val="none" w:sz="0" w:space="0" w:color="auto" w:frame="1"/>
-        </w:rPr>
-        <w:t>annotation is parent class and all other will inherit from Component</w:t>
+        <w:t xml:space="preserve"> – this annotation is parent class and all other will inherit from Component</w:t>
       </w:r>
     </w:p>
     <w:p>
@@ -5717,15 +5627,19 @@
         <w:rPr>
           <w:rStyle w:val="yt-core-attributed-string--link-inherit-color"/>
           <w:rFonts w:ascii="Arial" w:hAnsi="Arial" w:cs="Arial"/>
-          <w:sz w:val="21"/>
-          <w:szCs w:val="21"/>
-          <w:bdr w:val="none" w:sz="0" w:space="0" w:color="auto" w:frame="1"/>
-        </w:rPr>
-      </w:pPr>
-      <w:r>
-        <w:rPr>
-          <w:rStyle w:val="yt-core-attributed-string--link-inherit-color"/>
-          <w:rFonts w:ascii="Arial" w:hAnsi="Arial" w:cs="Arial"/>
+          <w:b/>
+          <w:color w:val="4472C4" w:themeColor="accent5"/>
+          <w:sz w:val="21"/>
+          <w:szCs w:val="21"/>
+          <w:bdr w:val="none" w:sz="0" w:space="0" w:color="auto" w:frame="1"/>
+        </w:rPr>
+      </w:pPr>
+      <w:r>
+        <w:rPr>
+          <w:rStyle w:val="yt-core-attributed-string--link-inherit-color"/>
+          <w:rFonts w:ascii="Arial" w:hAnsi="Arial" w:cs="Arial"/>
+          <w:b/>
+          <w:color w:val="4472C4" w:themeColor="accent5"/>
           <w:sz w:val="21"/>
           <w:szCs w:val="21"/>
           <w:bdr w:val="none" w:sz="0" w:space="0" w:color="auto" w:frame="1"/>
@@ -5735,6 +5649,571 @@
     </w:p>
     <w:p>
       <w:pPr>
+        <w:pStyle w:val="ListParagraph"/>
+        <w:numPr>
+          <w:ilvl w:val="0"/>
+          <w:numId w:val="5"/>
+        </w:numPr>
+        <w:spacing w:after="0"/>
+        <w:rPr>
+          <w:rStyle w:val="yt-core-attributed-string--link-inherit-color"/>
+          <w:rFonts w:ascii="Arial" w:hAnsi="Arial" w:cs="Arial"/>
+          <w:sz w:val="21"/>
+          <w:szCs w:val="21"/>
+          <w:bdr w:val="none" w:sz="0" w:space="0" w:color="auto" w:frame="1"/>
+        </w:rPr>
+      </w:pPr>
+      <w:r>
+        <w:rPr>
+          <w:rStyle w:val="yt-core-attributed-string--link-inherit-color"/>
+          <w:rFonts w:ascii="Arial" w:hAnsi="Arial" w:cs="Arial"/>
+          <w:sz w:val="21"/>
+          <w:szCs w:val="21"/>
+          <w:bdr w:val="none" w:sz="0" w:space="0" w:color="auto" w:frame="1"/>
+        </w:rPr>
+        <w:t>First we create a package which will have exception handling class.</w:t>
+      </w:r>
+    </w:p>
+    <w:p>
+      <w:pPr>
+        <w:pStyle w:val="ListParagraph"/>
+        <w:numPr>
+          <w:ilvl w:val="0"/>
+          <w:numId w:val="5"/>
+        </w:numPr>
+        <w:spacing w:after="0"/>
+        <w:rPr>
+          <w:rStyle w:val="yt-core-attributed-string--link-inherit-color"/>
+          <w:rFonts w:ascii="Arial" w:hAnsi="Arial" w:cs="Arial"/>
+          <w:sz w:val="21"/>
+          <w:szCs w:val="21"/>
+          <w:bdr w:val="none" w:sz="0" w:space="0" w:color="auto" w:frame="1"/>
+        </w:rPr>
+      </w:pPr>
+      <w:r>
+        <w:rPr>
+          <w:rStyle w:val="yt-core-attributed-string--link-inherit-color"/>
+          <w:rFonts w:ascii="Arial" w:hAnsi="Arial" w:cs="Arial"/>
+          <w:sz w:val="21"/>
+          <w:szCs w:val="21"/>
+          <w:bdr w:val="none" w:sz="0" w:space="0" w:color="auto" w:frame="1"/>
+        </w:rPr>
+        <w:t>Now we create a class for a custom exception.</w:t>
+      </w:r>
+    </w:p>
+    <w:p>
+      <w:pPr>
+        <w:pStyle w:val="ListParagraph"/>
+        <w:numPr>
+          <w:ilvl w:val="0"/>
+          <w:numId w:val="5"/>
+        </w:numPr>
+        <w:spacing w:after="0"/>
+        <w:rPr>
+          <w:rStyle w:val="yt-core-attributed-string--link-inherit-color"/>
+          <w:rFonts w:ascii="Arial" w:hAnsi="Arial" w:cs="Arial"/>
+          <w:sz w:val="21"/>
+          <w:szCs w:val="21"/>
+          <w:bdr w:val="none" w:sz="0" w:space="0" w:color="auto" w:frame="1"/>
+        </w:rPr>
+      </w:pPr>
+      <w:r>
+        <w:rPr>
+          <w:rStyle w:val="yt-core-attributed-string--link-inherit-color"/>
+          <w:rFonts w:ascii="Arial" w:hAnsi="Arial" w:cs="Arial"/>
+          <w:sz w:val="21"/>
+          <w:szCs w:val="21"/>
+          <w:bdr w:val="none" w:sz="0" w:space="0" w:color="auto" w:frame="1"/>
+        </w:rPr>
+        <w:t xml:space="preserve">Now in this class we can extend </w:t>
+      </w:r>
+      <w:proofErr w:type="spellStart"/>
+      <w:r>
+        <w:rPr>
+          <w:rStyle w:val="yt-core-attributed-string--link-inherit-color"/>
+          <w:rFonts w:ascii="Arial" w:hAnsi="Arial" w:cs="Arial"/>
+          <w:sz w:val="21"/>
+          <w:szCs w:val="21"/>
+          <w:bdr w:val="none" w:sz="0" w:space="0" w:color="auto" w:frame="1"/>
+        </w:rPr>
+        <w:t>RunTimeException</w:t>
+      </w:r>
+      <w:proofErr w:type="spellEnd"/>
+      <w:r>
+        <w:rPr>
+          <w:rStyle w:val="yt-core-attributed-string--link-inherit-color"/>
+          <w:rFonts w:ascii="Arial" w:hAnsi="Arial" w:cs="Arial"/>
+          <w:sz w:val="21"/>
+          <w:szCs w:val="21"/>
+          <w:bdr w:val="none" w:sz="0" w:space="0" w:color="auto" w:frame="1"/>
+        </w:rPr>
+        <w:t xml:space="preserve"> and create constructor with msg.</w:t>
+      </w:r>
+    </w:p>
+    <w:p>
+      <w:pPr>
+        <w:pStyle w:val="ListParagraph"/>
+        <w:numPr>
+          <w:ilvl w:val="0"/>
+          <w:numId w:val="5"/>
+        </w:numPr>
+        <w:spacing w:after="0"/>
+        <w:rPr>
+          <w:rStyle w:val="yt-core-attributed-string--link-inherit-color"/>
+          <w:rFonts w:ascii="Arial" w:hAnsi="Arial" w:cs="Arial"/>
+          <w:sz w:val="21"/>
+          <w:szCs w:val="21"/>
+          <w:bdr w:val="none" w:sz="0" w:space="0" w:color="auto" w:frame="1"/>
+        </w:rPr>
+      </w:pPr>
+      <w:r>
+        <w:rPr>
+          <w:rStyle w:val="yt-core-attributed-string--link-inherit-color"/>
+          <w:rFonts w:ascii="Arial" w:hAnsi="Arial" w:cs="Arial"/>
+          <w:sz w:val="21"/>
+          <w:szCs w:val="21"/>
+          <w:bdr w:val="none" w:sz="0" w:space="0" w:color="auto" w:frame="1"/>
+        </w:rPr>
+        <w:t>Now we will call this class where the method might be throw this exception with the specific msg.</w:t>
+      </w:r>
+    </w:p>
+    <w:p>
+      <w:pPr>
+        <w:pStyle w:val="ListParagraph"/>
+        <w:numPr>
+          <w:ilvl w:val="0"/>
+          <w:numId w:val="5"/>
+        </w:numPr>
+        <w:spacing w:after="0"/>
+        <w:rPr>
+          <w:rStyle w:val="yt-core-attributed-string--link-inherit-color"/>
+          <w:rFonts w:ascii="Arial" w:hAnsi="Arial" w:cs="Arial"/>
+          <w:sz w:val="21"/>
+          <w:szCs w:val="21"/>
+          <w:bdr w:val="none" w:sz="0" w:space="0" w:color="auto" w:frame="1"/>
+        </w:rPr>
+      </w:pPr>
+      <w:r>
+        <w:rPr>
+          <w:rStyle w:val="yt-core-attributed-string--link-inherit-color"/>
+          <w:rFonts w:ascii="Arial" w:hAnsi="Arial" w:cs="Arial"/>
+          <w:sz w:val="21"/>
+          <w:szCs w:val="21"/>
+          <w:bdr w:val="none" w:sz="0" w:space="0" w:color="auto" w:frame="1"/>
+        </w:rPr>
+        <w:t xml:space="preserve">Now </w:t>
+      </w:r>
+      <w:proofErr w:type="gramStart"/>
+      <w:r>
+        <w:rPr>
+          <w:rStyle w:val="yt-core-attributed-string--link-inherit-color"/>
+          <w:rFonts w:ascii="Arial" w:hAnsi="Arial" w:cs="Arial"/>
+          <w:sz w:val="21"/>
+          <w:szCs w:val="21"/>
+          <w:bdr w:val="none" w:sz="0" w:space="0" w:color="auto" w:frame="1"/>
+        </w:rPr>
+        <w:t>We</w:t>
+      </w:r>
+      <w:proofErr w:type="gramEnd"/>
+      <w:r>
+        <w:rPr>
+          <w:rStyle w:val="yt-core-attributed-string--link-inherit-color"/>
+          <w:rFonts w:ascii="Arial" w:hAnsi="Arial" w:cs="Arial"/>
+          <w:sz w:val="21"/>
+          <w:szCs w:val="21"/>
+          <w:bdr w:val="none" w:sz="0" w:space="0" w:color="auto" w:frame="1"/>
+        </w:rPr>
+        <w:t xml:space="preserve"> will create another Advice package which will handle rest </w:t>
+      </w:r>
+      <w:proofErr w:type="spellStart"/>
+      <w:r>
+        <w:rPr>
+          <w:rStyle w:val="yt-core-attributed-string--link-inherit-color"/>
+          <w:rFonts w:ascii="Arial" w:hAnsi="Arial" w:cs="Arial"/>
+          <w:sz w:val="21"/>
+          <w:szCs w:val="21"/>
+          <w:bdr w:val="none" w:sz="0" w:space="0" w:color="auto" w:frame="1"/>
+        </w:rPr>
+        <w:t>api</w:t>
+      </w:r>
+      <w:proofErr w:type="spellEnd"/>
+      <w:r>
+        <w:rPr>
+          <w:rStyle w:val="yt-core-attributed-string--link-inherit-color"/>
+          <w:rFonts w:ascii="Arial" w:hAnsi="Arial" w:cs="Arial"/>
+          <w:sz w:val="21"/>
+          <w:szCs w:val="21"/>
+          <w:bdr w:val="none" w:sz="0" w:space="0" w:color="auto" w:frame="1"/>
+        </w:rPr>
+        <w:t xml:space="preserve"> exception modification.</w:t>
+      </w:r>
+    </w:p>
+    <w:p>
+      <w:pPr>
+        <w:pStyle w:val="ListParagraph"/>
+        <w:numPr>
+          <w:ilvl w:val="0"/>
+          <w:numId w:val="5"/>
+        </w:numPr>
+        <w:spacing w:after="0"/>
+        <w:rPr>
+          <w:rStyle w:val="yt-core-attributed-string--link-inherit-color"/>
+          <w:rFonts w:ascii="Arial" w:hAnsi="Arial" w:cs="Arial"/>
+          <w:sz w:val="21"/>
+          <w:szCs w:val="21"/>
+          <w:bdr w:val="none" w:sz="0" w:space="0" w:color="auto" w:frame="1"/>
+        </w:rPr>
+      </w:pPr>
+      <w:r>
+        <w:rPr>
+          <w:rStyle w:val="yt-core-attributed-string--link-inherit-color"/>
+          <w:rFonts w:ascii="Arial" w:hAnsi="Arial" w:cs="Arial"/>
+          <w:sz w:val="21"/>
+          <w:szCs w:val="21"/>
+          <w:bdr w:val="none" w:sz="0" w:space="0" w:color="auto" w:frame="1"/>
+        </w:rPr>
+        <w:t xml:space="preserve">For this we need to create class Like </w:t>
+      </w:r>
+      <w:proofErr w:type="spellStart"/>
+      <w:r>
+        <w:rPr>
+          <w:rStyle w:val="yt-core-attributed-string--link-inherit-color"/>
+          <w:rFonts w:ascii="Arial" w:hAnsi="Arial" w:cs="Arial"/>
+          <w:sz w:val="21"/>
+          <w:szCs w:val="21"/>
+          <w:bdr w:val="none" w:sz="0" w:space="0" w:color="auto" w:frame="1"/>
+        </w:rPr>
+        <w:t>SomeExceptionHandler</w:t>
+      </w:r>
+      <w:proofErr w:type="spellEnd"/>
+      <w:r>
+        <w:rPr>
+          <w:rStyle w:val="yt-core-attributed-string--link-inherit-color"/>
+          <w:rFonts w:ascii="Arial" w:hAnsi="Arial" w:cs="Arial"/>
+          <w:sz w:val="21"/>
+          <w:szCs w:val="21"/>
+          <w:bdr w:val="none" w:sz="0" w:space="0" w:color="auto" w:frame="1"/>
+        </w:rPr>
+        <w:t xml:space="preserve"> and </w:t>
+      </w:r>
+      <w:proofErr w:type="spellStart"/>
+      <w:r>
+        <w:rPr>
+          <w:rStyle w:val="yt-core-attributed-string--link-inherit-color"/>
+          <w:rFonts w:ascii="Arial" w:hAnsi="Arial" w:cs="Arial"/>
+          <w:sz w:val="21"/>
+          <w:szCs w:val="21"/>
+          <w:bdr w:val="none" w:sz="0" w:space="0" w:color="auto" w:frame="1"/>
+        </w:rPr>
+        <w:t>annoted</w:t>
+      </w:r>
+      <w:proofErr w:type="spellEnd"/>
+      <w:r>
+        <w:rPr>
+          <w:rStyle w:val="yt-core-attributed-string--link-inherit-color"/>
+          <w:rFonts w:ascii="Arial" w:hAnsi="Arial" w:cs="Arial"/>
+          <w:sz w:val="21"/>
+          <w:szCs w:val="21"/>
+          <w:bdr w:val="none" w:sz="0" w:space="0" w:color="auto" w:frame="1"/>
+        </w:rPr>
+        <w:t xml:space="preserve"> with @</w:t>
+      </w:r>
+      <w:proofErr w:type="spellStart"/>
+      <w:r>
+        <w:rPr>
+          <w:rStyle w:val="yt-core-attributed-string--link-inherit-color"/>
+          <w:rFonts w:ascii="Arial" w:hAnsi="Arial" w:cs="Arial"/>
+          <w:sz w:val="21"/>
+          <w:szCs w:val="21"/>
+          <w:bdr w:val="none" w:sz="0" w:space="0" w:color="auto" w:frame="1"/>
+        </w:rPr>
+        <w:t>RestControllerAdvice</w:t>
+      </w:r>
+      <w:proofErr w:type="spellEnd"/>
+      <w:r>
+        <w:rPr>
+          <w:rStyle w:val="yt-core-attributed-string--link-inherit-color"/>
+          <w:rFonts w:ascii="Arial" w:hAnsi="Arial" w:cs="Arial"/>
+          <w:sz w:val="21"/>
+          <w:szCs w:val="21"/>
+          <w:bdr w:val="none" w:sz="0" w:space="0" w:color="auto" w:frame="1"/>
+        </w:rPr>
+        <w:t>.</w:t>
+      </w:r>
+    </w:p>
+    <w:p>
+      <w:pPr>
+        <w:pStyle w:val="ListParagraph"/>
+        <w:numPr>
+          <w:ilvl w:val="0"/>
+          <w:numId w:val="5"/>
+        </w:numPr>
+        <w:spacing w:after="0"/>
+        <w:rPr>
+          <w:rStyle w:val="yt-core-attributed-string--link-inherit-color"/>
+          <w:rFonts w:ascii="Arial" w:hAnsi="Arial" w:cs="Arial"/>
+          <w:sz w:val="21"/>
+          <w:szCs w:val="21"/>
+          <w:bdr w:val="none" w:sz="0" w:space="0" w:color="auto" w:frame="1"/>
+        </w:rPr>
+      </w:pPr>
+      <w:r>
+        <w:rPr>
+          <w:rStyle w:val="yt-core-attributed-string--link-inherit-color"/>
+          <w:rFonts w:ascii="Arial" w:hAnsi="Arial" w:cs="Arial"/>
+          <w:sz w:val="21"/>
+          <w:szCs w:val="21"/>
+          <w:bdr w:val="none" w:sz="0" w:space="0" w:color="auto" w:frame="1"/>
+        </w:rPr>
+        <w:t xml:space="preserve">In this class we can create a method which will modify the rest </w:t>
+      </w:r>
+      <w:proofErr w:type="spellStart"/>
+      <w:proofErr w:type="gramStart"/>
+      <w:r>
+        <w:rPr>
+          <w:rStyle w:val="yt-core-attributed-string--link-inherit-color"/>
+          <w:rFonts w:ascii="Arial" w:hAnsi="Arial" w:cs="Arial"/>
+          <w:sz w:val="21"/>
+          <w:szCs w:val="21"/>
+          <w:bdr w:val="none" w:sz="0" w:space="0" w:color="auto" w:frame="1"/>
+        </w:rPr>
+        <w:t>api</w:t>
+      </w:r>
+      <w:proofErr w:type="spellEnd"/>
+      <w:proofErr w:type="gramEnd"/>
+      <w:r>
+        <w:rPr>
+          <w:rStyle w:val="yt-core-attributed-string--link-inherit-color"/>
+          <w:rFonts w:ascii="Arial" w:hAnsi="Arial" w:cs="Arial"/>
+          <w:sz w:val="21"/>
+          <w:szCs w:val="21"/>
+          <w:bdr w:val="none" w:sz="0" w:space="0" w:color="auto" w:frame="1"/>
+        </w:rPr>
+        <w:t xml:space="preserve"> exception in proper msg.</w:t>
+      </w:r>
+    </w:p>
+    <w:p>
+      <w:pPr>
+        <w:pStyle w:val="ListParagraph"/>
+        <w:numPr>
+          <w:ilvl w:val="0"/>
+          <w:numId w:val="5"/>
+        </w:numPr>
+        <w:spacing w:after="0"/>
+        <w:rPr>
+          <w:rStyle w:val="yt-core-attributed-string--link-inherit-color"/>
+          <w:rFonts w:ascii="Arial" w:hAnsi="Arial" w:cs="Arial"/>
+          <w:sz w:val="21"/>
+          <w:szCs w:val="21"/>
+          <w:bdr w:val="none" w:sz="0" w:space="0" w:color="auto" w:frame="1"/>
+        </w:rPr>
+      </w:pPr>
+      <w:r>
+        <w:rPr>
+          <w:rStyle w:val="yt-core-attributed-string--link-inherit-color"/>
+          <w:rFonts w:ascii="Arial" w:hAnsi="Arial" w:cs="Arial"/>
+          <w:sz w:val="21"/>
+          <w:szCs w:val="21"/>
+          <w:bdr w:val="none" w:sz="0" w:space="0" w:color="auto" w:frame="1"/>
+        </w:rPr>
+        <w:t>For this created class</w:t>
+      </w:r>
+      <w:r>
+        <w:rPr>
+          <w:rStyle w:val="yt-core-attributed-string--link-inherit-color"/>
+          <w:rFonts w:ascii="Arial" w:hAnsi="Arial" w:cs="Arial"/>
+          <w:sz w:val="21"/>
+          <w:szCs w:val="21"/>
+          <w:bdr w:val="none" w:sz="0" w:space="0" w:color="auto" w:frame="1"/>
+        </w:rPr>
+        <w:t xml:space="preserve"> like name as </w:t>
+      </w:r>
+      <w:proofErr w:type="spellStart"/>
+      <w:r>
+        <w:rPr>
+          <w:rStyle w:val="yt-core-attributed-string--link-inherit-color"/>
+          <w:rFonts w:ascii="Arial" w:hAnsi="Arial" w:cs="Arial"/>
+          <w:sz w:val="21"/>
+          <w:szCs w:val="21"/>
+          <w:bdr w:val="none" w:sz="0" w:space="0" w:color="auto" w:frame="1"/>
+        </w:rPr>
+        <w:t>errorHandlermodifiy</w:t>
+      </w:r>
+      <w:proofErr w:type="spellEnd"/>
+      <w:r>
+        <w:rPr>
+          <w:rStyle w:val="yt-core-attributed-string--link-inherit-color"/>
+          <w:rFonts w:ascii="Arial" w:hAnsi="Arial" w:cs="Arial"/>
+          <w:sz w:val="21"/>
+          <w:szCs w:val="21"/>
+          <w:bdr w:val="none" w:sz="0" w:space="0" w:color="auto" w:frame="1"/>
+        </w:rPr>
+        <w:t xml:space="preserve"> which having fields like status, </w:t>
+      </w:r>
+      <w:proofErr w:type="spellStart"/>
+      <w:r>
+        <w:rPr>
+          <w:rStyle w:val="yt-core-attributed-string--link-inherit-color"/>
+          <w:rFonts w:ascii="Arial" w:hAnsi="Arial" w:cs="Arial"/>
+          <w:sz w:val="21"/>
+          <w:szCs w:val="21"/>
+          <w:bdr w:val="none" w:sz="0" w:space="0" w:color="auto" w:frame="1"/>
+        </w:rPr>
+        <w:t>errorMessage</w:t>
+      </w:r>
+      <w:proofErr w:type="spellEnd"/>
+      <w:r>
+        <w:rPr>
+          <w:rStyle w:val="yt-core-attributed-string--link-inherit-color"/>
+          <w:rFonts w:ascii="Arial" w:hAnsi="Arial" w:cs="Arial"/>
+          <w:sz w:val="21"/>
+          <w:szCs w:val="21"/>
+          <w:bdr w:val="none" w:sz="0" w:space="0" w:color="auto" w:frame="1"/>
+        </w:rPr>
+        <w:t xml:space="preserve">, </w:t>
+      </w:r>
+      <w:proofErr w:type="spellStart"/>
+      <w:proofErr w:type="gramStart"/>
+      <w:r>
+        <w:rPr>
+          <w:rStyle w:val="yt-core-attributed-string--link-inherit-color"/>
+          <w:rFonts w:ascii="Arial" w:hAnsi="Arial" w:cs="Arial"/>
+          <w:sz w:val="21"/>
+          <w:szCs w:val="21"/>
+          <w:bdr w:val="none" w:sz="0" w:space="0" w:color="auto" w:frame="1"/>
+        </w:rPr>
+        <w:t>StatusCode</w:t>
+      </w:r>
+      <w:proofErr w:type="spellEnd"/>
+      <w:r>
+        <w:rPr>
+          <w:rStyle w:val="yt-core-attributed-string--link-inherit-color"/>
+          <w:rFonts w:ascii="Arial" w:hAnsi="Arial" w:cs="Arial"/>
+          <w:sz w:val="21"/>
+          <w:szCs w:val="21"/>
+          <w:bdr w:val="none" w:sz="0" w:space="0" w:color="auto" w:frame="1"/>
+        </w:rPr>
+        <w:t>.</w:t>
+      </w:r>
+      <w:proofErr w:type="gramEnd"/>
+    </w:p>
+    <w:p>
+      <w:pPr>
+        <w:pStyle w:val="ListParagraph"/>
+        <w:numPr>
+          <w:ilvl w:val="0"/>
+          <w:numId w:val="5"/>
+        </w:numPr>
+        <w:spacing w:after="0"/>
+        <w:rPr>
+          <w:rStyle w:val="yt-core-attributed-string--link-inherit-color"/>
+          <w:rFonts w:ascii="Arial" w:hAnsi="Arial" w:cs="Arial"/>
+          <w:sz w:val="21"/>
+          <w:szCs w:val="21"/>
+          <w:bdr w:val="none" w:sz="0" w:space="0" w:color="auto" w:frame="1"/>
+        </w:rPr>
+      </w:pPr>
+      <w:r>
+        <w:rPr>
+          <w:rStyle w:val="yt-core-attributed-string--link-inherit-color"/>
+          <w:rFonts w:ascii="Arial" w:hAnsi="Arial" w:cs="Arial"/>
+          <w:sz w:val="21"/>
+          <w:szCs w:val="21"/>
+          <w:bdr w:val="none" w:sz="0" w:space="0" w:color="auto" w:frame="1"/>
+        </w:rPr>
+        <w:t>Now this call is return type of our handler method in handler class.</w:t>
+      </w:r>
+    </w:p>
+    <w:p>
+      <w:pPr>
+        <w:pStyle w:val="ListParagraph"/>
+        <w:numPr>
+          <w:ilvl w:val="0"/>
+          <w:numId w:val="5"/>
+        </w:numPr>
+        <w:spacing w:after="0"/>
+        <w:rPr>
+          <w:rStyle w:val="yt-core-attributed-string--link-inherit-color"/>
+          <w:rFonts w:ascii="Arial" w:hAnsi="Arial" w:cs="Arial"/>
+          <w:sz w:val="21"/>
+          <w:szCs w:val="21"/>
+          <w:bdr w:val="none" w:sz="0" w:space="0" w:color="auto" w:frame="1"/>
+        </w:rPr>
+      </w:pPr>
+      <w:r>
+        <w:rPr>
+          <w:rStyle w:val="yt-core-attributed-string--link-inherit-color"/>
+          <w:rFonts w:ascii="Arial" w:hAnsi="Arial" w:cs="Arial"/>
+          <w:sz w:val="21"/>
+          <w:szCs w:val="21"/>
+          <w:bdr w:val="none" w:sz="0" w:space="0" w:color="auto" w:frame="1"/>
+        </w:rPr>
+        <w:t xml:space="preserve">Add </w:t>
+      </w:r>
+      <w:proofErr w:type="gramStart"/>
+      <w:r>
+        <w:rPr>
+          <w:rStyle w:val="yt-core-attributed-string--link-inherit-color"/>
+          <w:rFonts w:ascii="Arial" w:hAnsi="Arial" w:cs="Arial"/>
+          <w:sz w:val="21"/>
+          <w:szCs w:val="21"/>
+          <w:bdr w:val="none" w:sz="0" w:space="0" w:color="auto" w:frame="1"/>
+        </w:rPr>
+        <w:t>@ExceptionHandlet(</w:t>
+      </w:r>
+      <w:proofErr w:type="gramEnd"/>
+      <w:r>
+        <w:rPr>
+          <w:rStyle w:val="yt-core-attributed-string--link-inherit-color"/>
+          <w:rFonts w:ascii="Arial" w:hAnsi="Arial" w:cs="Arial"/>
+          <w:sz w:val="21"/>
+          <w:szCs w:val="21"/>
+          <w:bdr w:val="none" w:sz="0" w:space="0" w:color="auto" w:frame="1"/>
+        </w:rPr>
+        <w:t>whith_class_name_will_throw_this_exception.class).</w:t>
+      </w:r>
+    </w:p>
+    <w:p>
+      <w:pPr>
+        <w:pStyle w:val="ListParagraph"/>
+        <w:numPr>
+          <w:ilvl w:val="0"/>
+          <w:numId w:val="5"/>
+        </w:numPr>
+        <w:spacing w:after="0"/>
+        <w:rPr>
+          <w:rStyle w:val="yt-core-attributed-string--link-inherit-color"/>
+          <w:rFonts w:ascii="Arial" w:hAnsi="Arial" w:cs="Arial"/>
+          <w:sz w:val="21"/>
+          <w:szCs w:val="21"/>
+          <w:bdr w:val="none" w:sz="0" w:space="0" w:color="auto" w:frame="1"/>
+        </w:rPr>
+      </w:pPr>
+      <w:r>
+        <w:rPr>
+          <w:rStyle w:val="yt-core-attributed-string--link-inherit-color"/>
+          <w:rFonts w:ascii="Arial" w:hAnsi="Arial" w:cs="Arial"/>
+          <w:sz w:val="21"/>
+          <w:szCs w:val="21"/>
+          <w:bdr w:val="none" w:sz="0" w:space="0" w:color="auto" w:frame="1"/>
+        </w:rPr>
+        <w:t>And create modified field and return this from this handler method.</w:t>
+      </w:r>
+    </w:p>
+    <w:p>
+      <w:pPr>
+        <w:spacing w:after="0"/>
+        <w:rPr>
+          <w:rStyle w:val="yt-core-attributed-string--link-inherit-color"/>
+          <w:rFonts w:ascii="Arial" w:hAnsi="Arial" w:cs="Arial"/>
+          <w:sz w:val="21"/>
+          <w:szCs w:val="21"/>
+          <w:bdr w:val="none" w:sz="0" w:space="0" w:color="auto" w:frame="1"/>
+        </w:rPr>
+      </w:pPr>
+    </w:p>
+    <w:p>
+      <w:pPr>
         <w:spacing w:after="0"/>
         <w:rPr>
           <w:rStyle w:val="yt-core-attributed-string--link-inherit-color"/>
@@ -5785,15 +6264,19 @@
         <w:rPr>
           <w:rStyle w:val="yt-core-attributed-string--link-inherit-color"/>
           <w:rFonts w:ascii="Arial" w:hAnsi="Arial" w:cs="Arial"/>
-          <w:sz w:val="21"/>
-          <w:szCs w:val="21"/>
-          <w:bdr w:val="none" w:sz="0" w:space="0" w:color="auto" w:frame="1"/>
-        </w:rPr>
-      </w:pPr>
-      <w:r>
-        <w:rPr>
-          <w:rStyle w:val="yt-core-attributed-string--link-inherit-color"/>
-          <w:rFonts w:ascii="Arial" w:hAnsi="Arial" w:cs="Arial"/>
+          <w:b/>
+          <w:color w:val="4472C4" w:themeColor="accent5"/>
+          <w:sz w:val="21"/>
+          <w:szCs w:val="21"/>
+          <w:bdr w:val="none" w:sz="0" w:space="0" w:color="auto" w:frame="1"/>
+        </w:rPr>
+      </w:pPr>
+      <w:r>
+        <w:rPr>
+          <w:rStyle w:val="yt-core-attributed-string--link-inherit-color"/>
+          <w:rFonts w:ascii="Arial" w:hAnsi="Arial" w:cs="Arial"/>
+          <w:b/>
+          <w:color w:val="4472C4" w:themeColor="accent5"/>
           <w:sz w:val="21"/>
           <w:szCs w:val="21"/>
           <w:bdr w:val="none" w:sz="0" w:space="0" w:color="auto" w:frame="1"/>
@@ -5805,6 +6288,8 @@
         <w:rPr>
           <w:rStyle w:val="yt-core-attributed-string--link-inherit-color"/>
           <w:rFonts w:ascii="Arial" w:hAnsi="Arial" w:cs="Arial"/>
+          <w:b/>
+          <w:color w:val="4472C4" w:themeColor="accent5"/>
           <w:sz w:val="21"/>
           <w:szCs w:val="21"/>
           <w:bdr w:val="none" w:sz="0" w:space="0" w:color="auto" w:frame="1"/>
@@ -5816,6 +6301,8 @@
         <w:rPr>
           <w:rStyle w:val="yt-core-attributed-string--link-inherit-color"/>
           <w:rFonts w:ascii="Arial" w:hAnsi="Arial" w:cs="Arial"/>
+          <w:b/>
+          <w:color w:val="4472C4" w:themeColor="accent5"/>
           <w:sz w:val="21"/>
           <w:szCs w:val="21"/>
           <w:bdr w:val="none" w:sz="0" w:space="0" w:color="auto" w:frame="1"/>
@@ -5834,26 +6321,325 @@
           <w:bdr w:val="none" w:sz="0" w:space="0" w:color="auto" w:frame="1"/>
         </w:rPr>
       </w:pPr>
-    </w:p>
-    <w:p>
-      <w:pPr>
-        <w:spacing w:after="0"/>
-        <w:rPr>
-          <w:rStyle w:val="yt-core-attributed-string--link-inherit-color"/>
-          <w:rFonts w:ascii="Arial" w:hAnsi="Arial" w:cs="Arial"/>
-          <w:sz w:val="21"/>
-          <w:szCs w:val="21"/>
-          <w:bdr w:val="none" w:sz="0" w:space="0" w:color="auto" w:frame="1"/>
-        </w:rPr>
-      </w:pPr>
-      <w:r>
-        <w:rPr>
-          <w:rStyle w:val="yt-core-attributed-string--link-inherit-color"/>
-          <w:rFonts w:ascii="Arial" w:hAnsi="Arial" w:cs="Arial"/>
-          <w:sz w:val="21"/>
-          <w:szCs w:val="21"/>
-          <w:bdr w:val="none" w:sz="0" w:space="0" w:color="auto" w:frame="1"/>
-        </w:rPr>
+      <w:r>
+        <w:rPr>
+          <w:rStyle w:val="yt-core-attributed-string--link-inherit-color"/>
+          <w:rFonts w:ascii="Arial" w:hAnsi="Arial" w:cs="Arial"/>
+          <w:sz w:val="21"/>
+          <w:szCs w:val="21"/>
+          <w:bdr w:val="none" w:sz="0" w:space="0" w:color="auto" w:frame="1"/>
+        </w:rPr>
+        <w:t>Add spring-boot-starter-validation dependency in pom.xml.</w:t>
+      </w:r>
+    </w:p>
+    <w:p>
+      <w:pPr>
+        <w:spacing w:after="0"/>
+        <w:rPr>
+          <w:rStyle w:val="yt-core-attributed-string--link-inherit-color"/>
+          <w:rFonts w:ascii="Arial" w:hAnsi="Arial" w:cs="Arial"/>
+          <w:sz w:val="21"/>
+          <w:szCs w:val="21"/>
+          <w:bdr w:val="none" w:sz="0" w:space="0" w:color="auto" w:frame="1"/>
+        </w:rPr>
+      </w:pPr>
+      <w:r>
+        <w:rPr>
+          <w:rStyle w:val="yt-core-attributed-string--link-inherit-color"/>
+          <w:rFonts w:ascii="Arial" w:hAnsi="Arial" w:cs="Arial"/>
+          <w:sz w:val="21"/>
+          <w:szCs w:val="21"/>
+          <w:bdr w:val="none" w:sz="0" w:space="0" w:color="auto" w:frame="1"/>
+        </w:rPr>
+        <w:t xml:space="preserve">Now go to this </w:t>
+      </w:r>
+      <w:proofErr w:type="spellStart"/>
+      <w:r>
+        <w:rPr>
+          <w:rStyle w:val="yt-core-attributed-string--link-inherit-color"/>
+          <w:rFonts w:ascii="Arial" w:hAnsi="Arial" w:cs="Arial"/>
+          <w:sz w:val="21"/>
+          <w:szCs w:val="21"/>
+          <w:bdr w:val="none" w:sz="0" w:space="0" w:color="auto" w:frame="1"/>
+        </w:rPr>
+        <w:t>perticuler</w:t>
+      </w:r>
+      <w:proofErr w:type="spellEnd"/>
+      <w:r>
+        <w:rPr>
+          <w:rStyle w:val="yt-core-attributed-string--link-inherit-color"/>
+          <w:rFonts w:ascii="Arial" w:hAnsi="Arial" w:cs="Arial"/>
+          <w:sz w:val="21"/>
+          <w:szCs w:val="21"/>
+          <w:bdr w:val="none" w:sz="0" w:space="0" w:color="auto" w:frame="1"/>
+        </w:rPr>
+        <w:t xml:space="preserve"> bean class which we have to make validation.</w:t>
+      </w:r>
+    </w:p>
+    <w:p>
+      <w:pPr>
+        <w:spacing w:after="0"/>
+        <w:rPr>
+          <w:rStyle w:val="yt-core-attributed-string--link-inherit-color"/>
+          <w:rFonts w:ascii="Arial" w:hAnsi="Arial" w:cs="Arial"/>
+          <w:sz w:val="21"/>
+          <w:szCs w:val="21"/>
+          <w:bdr w:val="none" w:sz="0" w:space="0" w:color="auto" w:frame="1"/>
+        </w:rPr>
+      </w:pPr>
+      <w:r>
+        <w:rPr>
+          <w:rStyle w:val="yt-core-attributed-string--link-inherit-color"/>
+          <w:rFonts w:ascii="Arial" w:hAnsi="Arial" w:cs="Arial"/>
+          <w:sz w:val="21"/>
+          <w:szCs w:val="21"/>
+          <w:bdr w:val="none" w:sz="0" w:space="0" w:color="auto" w:frame="1"/>
+        </w:rPr>
+        <w:t>Add @</w:t>
+      </w:r>
+      <w:proofErr w:type="spellStart"/>
+      <w:r>
+        <w:rPr>
+          <w:rStyle w:val="yt-core-attributed-string--link-inherit-color"/>
+          <w:rFonts w:ascii="Arial" w:hAnsi="Arial" w:cs="Arial"/>
+          <w:sz w:val="21"/>
+          <w:szCs w:val="21"/>
+          <w:bdr w:val="none" w:sz="0" w:space="0" w:color="auto" w:frame="1"/>
+        </w:rPr>
+        <w:t>NotNull</w:t>
+      </w:r>
+      <w:proofErr w:type="spellEnd"/>
+      <w:r>
+        <w:rPr>
+          <w:rStyle w:val="yt-core-attributed-string--link-inherit-color"/>
+          <w:rFonts w:ascii="Arial" w:hAnsi="Arial" w:cs="Arial"/>
+          <w:sz w:val="21"/>
+          <w:szCs w:val="21"/>
+          <w:bdr w:val="none" w:sz="0" w:space="0" w:color="auto" w:frame="1"/>
+        </w:rPr>
+        <w:t>, @</w:t>
+      </w:r>
+      <w:proofErr w:type="spellStart"/>
+      <w:r>
+        <w:rPr>
+          <w:rStyle w:val="yt-core-attributed-string--link-inherit-color"/>
+          <w:rFonts w:ascii="Arial" w:hAnsi="Arial" w:cs="Arial"/>
+          <w:sz w:val="21"/>
+          <w:szCs w:val="21"/>
+          <w:bdr w:val="none" w:sz="0" w:space="0" w:color="auto" w:frame="1"/>
+        </w:rPr>
+        <w:t>NotEmpty</w:t>
+      </w:r>
+      <w:proofErr w:type="spellEnd"/>
+      <w:r>
+        <w:rPr>
+          <w:rStyle w:val="yt-core-attributed-string--link-inherit-color"/>
+          <w:rFonts w:ascii="Arial" w:hAnsi="Arial" w:cs="Arial"/>
+          <w:sz w:val="21"/>
+          <w:szCs w:val="21"/>
+          <w:bdr w:val="none" w:sz="0" w:space="0" w:color="auto" w:frame="1"/>
+        </w:rPr>
+        <w:t>, @Min, @Max and so on annotation in field which we have to validate.</w:t>
+      </w:r>
+    </w:p>
+    <w:p>
+      <w:pPr>
+        <w:spacing w:after="0"/>
+        <w:rPr>
+          <w:rStyle w:val="yt-core-attributed-string--link-inherit-color"/>
+          <w:rFonts w:ascii="Arial" w:hAnsi="Arial" w:cs="Arial"/>
+          <w:sz w:val="21"/>
+          <w:szCs w:val="21"/>
+          <w:bdr w:val="none" w:sz="0" w:space="0" w:color="auto" w:frame="1"/>
+        </w:rPr>
+      </w:pPr>
+      <w:r>
+        <w:rPr>
+          <w:rStyle w:val="yt-core-attributed-string--link-inherit-color"/>
+          <w:rFonts w:ascii="Arial" w:hAnsi="Arial" w:cs="Arial"/>
+          <w:sz w:val="21"/>
+          <w:szCs w:val="21"/>
+          <w:bdr w:val="none" w:sz="0" w:space="0" w:color="auto" w:frame="1"/>
+        </w:rPr>
+        <w:t xml:space="preserve">For example </w:t>
+      </w:r>
+    </w:p>
+    <w:p>
+      <w:pPr>
+        <w:spacing w:after="0"/>
+        <w:rPr>
+          <w:rStyle w:val="yt-core-attributed-string--link-inherit-color"/>
+          <w:rFonts w:ascii="Arial" w:hAnsi="Arial" w:cs="Arial"/>
+          <w:sz w:val="21"/>
+          <w:szCs w:val="21"/>
+          <w:bdr w:val="none" w:sz="0" w:space="0" w:color="auto" w:frame="1"/>
+        </w:rPr>
+      </w:pPr>
+      <w:r>
+        <w:rPr>
+          <w:rStyle w:val="yt-core-attributed-string--link-inherit-color"/>
+          <w:rFonts w:ascii="Arial" w:hAnsi="Arial" w:cs="Arial"/>
+          <w:sz w:val="21"/>
+          <w:szCs w:val="21"/>
+          <w:bdr w:val="none" w:sz="0" w:space="0" w:color="auto" w:frame="1"/>
+        </w:rPr>
+        <w:t xml:space="preserve">If there is field like </w:t>
+      </w:r>
+      <w:proofErr w:type="spellStart"/>
+      <w:r>
+        <w:rPr>
+          <w:rStyle w:val="yt-core-attributed-string--link-inherit-color"/>
+          <w:rFonts w:ascii="Arial" w:hAnsi="Arial" w:cs="Arial"/>
+          <w:sz w:val="21"/>
+          <w:szCs w:val="21"/>
+          <w:bdr w:val="none" w:sz="0" w:space="0" w:color="auto" w:frame="1"/>
+        </w:rPr>
+        <w:t>productPrice</w:t>
+      </w:r>
+      <w:proofErr w:type="spellEnd"/>
+      <w:r>
+        <w:rPr>
+          <w:rStyle w:val="yt-core-attributed-string--link-inherit-color"/>
+          <w:rFonts w:ascii="Arial" w:hAnsi="Arial" w:cs="Arial"/>
+          <w:sz w:val="21"/>
+          <w:szCs w:val="21"/>
+          <w:bdr w:val="none" w:sz="0" w:space="0" w:color="auto" w:frame="1"/>
+        </w:rPr>
+        <w:t xml:space="preserve"> and this field have </w:t>
+      </w:r>
+      <w:proofErr w:type="spellStart"/>
+      <w:r>
+        <w:rPr>
+          <w:rStyle w:val="yt-core-attributed-string--link-inherit-color"/>
+          <w:rFonts w:ascii="Arial" w:hAnsi="Arial" w:cs="Arial"/>
+          <w:sz w:val="21"/>
+          <w:szCs w:val="21"/>
+          <w:bdr w:val="none" w:sz="0" w:space="0" w:color="auto" w:frame="1"/>
+        </w:rPr>
+        <w:t>int</w:t>
+      </w:r>
+      <w:proofErr w:type="spellEnd"/>
+      <w:r>
+        <w:rPr>
+          <w:rStyle w:val="yt-core-attributed-string--link-inherit-color"/>
+          <w:rFonts w:ascii="Arial" w:hAnsi="Arial" w:cs="Arial"/>
+          <w:sz w:val="21"/>
+          <w:szCs w:val="21"/>
+          <w:bdr w:val="none" w:sz="0" w:space="0" w:color="auto" w:frame="1"/>
+        </w:rPr>
+        <w:t xml:space="preserve"> value and this should be some min value and max value.</w:t>
+      </w:r>
+    </w:p>
+    <w:p>
+      <w:pPr>
+        <w:spacing w:after="0"/>
+        <w:rPr>
+          <w:rStyle w:val="yt-core-attributed-string--link-inherit-color"/>
+          <w:rFonts w:ascii="Arial" w:hAnsi="Arial" w:cs="Arial"/>
+          <w:sz w:val="21"/>
+          <w:szCs w:val="21"/>
+          <w:bdr w:val="none" w:sz="0" w:space="0" w:color="auto" w:frame="1"/>
+        </w:rPr>
+      </w:pPr>
+      <w:r>
+        <w:rPr>
+          <w:rStyle w:val="yt-core-attributed-string--link-inherit-color"/>
+          <w:rFonts w:ascii="Arial" w:hAnsi="Arial" w:cs="Arial"/>
+          <w:sz w:val="21"/>
+          <w:szCs w:val="21"/>
+          <w:bdr w:val="none" w:sz="0" w:space="0" w:color="auto" w:frame="1"/>
+        </w:rPr>
+        <w:t>So we will add @Min and @Max annotation.</w:t>
+      </w:r>
+    </w:p>
+    <w:p>
+      <w:pPr>
+        <w:spacing w:after="0"/>
+        <w:rPr>
+          <w:rStyle w:val="yt-core-attributed-string--link-inherit-color"/>
+          <w:rFonts w:ascii="Arial" w:hAnsi="Arial" w:cs="Arial"/>
+          <w:sz w:val="21"/>
+          <w:szCs w:val="21"/>
+          <w:bdr w:val="none" w:sz="0" w:space="0" w:color="auto" w:frame="1"/>
+        </w:rPr>
+      </w:pPr>
+      <w:proofErr w:type="gramStart"/>
+      <w:r>
+        <w:rPr>
+          <w:rStyle w:val="yt-core-attributed-string--link-inherit-color"/>
+          <w:rFonts w:ascii="Arial" w:hAnsi="Arial" w:cs="Arial"/>
+          <w:sz w:val="21"/>
+          <w:szCs w:val="21"/>
+          <w:bdr w:val="none" w:sz="0" w:space="0" w:color="auto" w:frame="1"/>
+        </w:rPr>
+        <w:t>@Min(</w:t>
+      </w:r>
+      <w:proofErr w:type="gramEnd"/>
+      <w:r>
+        <w:rPr>
+          <w:rStyle w:val="yt-core-attributed-string--link-inherit-color"/>
+          <w:rFonts w:ascii="Arial" w:hAnsi="Arial" w:cs="Arial"/>
+          <w:sz w:val="21"/>
+          <w:szCs w:val="21"/>
+          <w:bdr w:val="none" w:sz="0" w:space="0" w:color="auto" w:frame="1"/>
+        </w:rPr>
+        <w:t>value = 499, message = “Price should not be less than 499”)</w:t>
+      </w:r>
+    </w:p>
+    <w:p>
+      <w:pPr>
+        <w:spacing w:after="0"/>
+        <w:rPr>
+          <w:rStyle w:val="yt-core-attributed-string--link-inherit-color"/>
+          <w:rFonts w:ascii="Arial" w:hAnsi="Arial" w:cs="Arial"/>
+          <w:sz w:val="21"/>
+          <w:szCs w:val="21"/>
+          <w:bdr w:val="none" w:sz="0" w:space="0" w:color="auto" w:frame="1"/>
+        </w:rPr>
+      </w:pPr>
+      <w:proofErr w:type="gramStart"/>
+      <w:r>
+        <w:rPr>
+          <w:rStyle w:val="yt-core-attributed-string--link-inherit-color"/>
+          <w:rFonts w:ascii="Arial" w:hAnsi="Arial" w:cs="Arial"/>
+          <w:sz w:val="21"/>
+          <w:szCs w:val="21"/>
+          <w:bdr w:val="none" w:sz="0" w:space="0" w:color="auto" w:frame="1"/>
+        </w:rPr>
+        <w:t>@Max(</w:t>
+      </w:r>
+      <w:proofErr w:type="gramEnd"/>
+      <w:r>
+        <w:rPr>
+          <w:rStyle w:val="yt-core-attributed-string--link-inherit-color"/>
+          <w:rFonts w:ascii="Arial" w:hAnsi="Arial" w:cs="Arial"/>
+          <w:sz w:val="21"/>
+          <w:szCs w:val="21"/>
+          <w:bdr w:val="none" w:sz="0" w:space="0" w:color="auto" w:frame="1"/>
+        </w:rPr>
+        <w:t>value = 1000, message = “Price should not be more than 1000”)</w:t>
+      </w:r>
+    </w:p>
+    <w:p>
+      <w:pPr>
+        <w:spacing w:after="0"/>
+        <w:rPr>
+          <w:rStyle w:val="yt-core-attributed-string--link-inherit-color"/>
+          <w:rFonts w:ascii="Arial" w:hAnsi="Arial" w:cs="Arial"/>
+          <w:sz w:val="21"/>
+          <w:szCs w:val="21"/>
+          <w:bdr w:val="none" w:sz="0" w:space="0" w:color="auto" w:frame="1"/>
+        </w:rPr>
+      </w:pPr>
+      <w:r>
+        <w:rPr>
+          <w:rStyle w:val="yt-core-attributed-string--link-inherit-color"/>
+          <w:rFonts w:ascii="Arial" w:hAnsi="Arial" w:cs="Arial"/>
+          <w:sz w:val="21"/>
+          <w:szCs w:val="21"/>
+          <w:bdr w:val="none" w:sz="0" w:space="0" w:color="auto" w:frame="1"/>
+        </w:rPr>
+        <w:lastRenderedPageBreak/>
         <w:t>How can you populate validation error message to the end user?</w:t>
       </w:r>
     </w:p>
@@ -5875,15 +6661,18 @@
         <w:rPr>
           <w:rStyle w:val="yt-core-attributed-string--link-inherit-color"/>
           <w:rFonts w:ascii="Arial" w:hAnsi="Arial" w:cs="Arial"/>
-          <w:sz w:val="21"/>
-          <w:szCs w:val="21"/>
-          <w:bdr w:val="none" w:sz="0" w:space="0" w:color="auto" w:frame="1"/>
-        </w:rPr>
-      </w:pPr>
-      <w:r>
-        <w:rPr>
-          <w:rStyle w:val="yt-core-attributed-string--link-inherit-color"/>
-          <w:rFonts w:ascii="Arial" w:hAnsi="Arial" w:cs="Arial"/>
+          <w:b/>
+          <w:sz w:val="21"/>
+          <w:szCs w:val="21"/>
+          <w:bdr w:val="none" w:sz="0" w:space="0" w:color="auto" w:frame="1"/>
+        </w:rPr>
+      </w:pPr>
+      <w:r>
+        <w:rPr>
+          <w:rStyle w:val="yt-core-attributed-string--link-inherit-color"/>
+          <w:rFonts w:ascii="Arial" w:hAnsi="Arial" w:cs="Arial"/>
+          <w:b/>
+          <w:color w:val="4472C4" w:themeColor="accent5"/>
           <w:sz w:val="21"/>
           <w:szCs w:val="21"/>
           <w:bdr w:val="none" w:sz="0" w:space="0" w:color="auto" w:frame="1"/>
@@ -5895,6 +6684,8 @@
         <w:rPr>
           <w:rStyle w:val="yt-core-attributed-string--link-inherit-color"/>
           <w:rFonts w:ascii="Arial" w:hAnsi="Arial" w:cs="Arial"/>
+          <w:b/>
+          <w:color w:val="4472C4" w:themeColor="accent5"/>
           <w:sz w:val="21"/>
           <w:szCs w:val="21"/>
           <w:bdr w:val="none" w:sz="0" w:space="0" w:color="auto" w:frame="1"/>
@@ -5906,6 +6697,8 @@
         <w:rPr>
           <w:rStyle w:val="yt-core-attributed-string--link-inherit-color"/>
           <w:rFonts w:ascii="Arial" w:hAnsi="Arial" w:cs="Arial"/>
+          <w:b/>
+          <w:color w:val="4472C4" w:themeColor="accent5"/>
           <w:sz w:val="21"/>
           <w:szCs w:val="21"/>
           <w:bdr w:val="none" w:sz="0" w:space="0" w:color="auto" w:frame="1"/>
@@ -5936,11 +6729,27 @@
           <w:bdr w:val="none" w:sz="0" w:space="0" w:color="auto" w:frame="1"/>
         </w:rPr>
       </w:pPr>
+    </w:p>
+    <w:p>
+      <w:pPr>
+        <w:spacing w:after="0"/>
+        <w:rPr>
+          <w:rStyle w:val="yt-core-attributed-string--link-inherit-color"/>
+          <w:rFonts w:ascii="Arial" w:hAnsi="Arial" w:cs="Arial"/>
+          <w:b/>
+          <w:color w:val="4472C4" w:themeColor="accent5"/>
+          <w:sz w:val="21"/>
+          <w:szCs w:val="21"/>
+          <w:bdr w:val="none" w:sz="0" w:space="0" w:color="auto" w:frame="1"/>
+        </w:rPr>
+      </w:pPr>
       <w:proofErr w:type="gramStart"/>
       <w:r>
         <w:rPr>
           <w:rStyle w:val="yt-core-attributed-string--link-inherit-color"/>
           <w:rFonts w:ascii="Arial" w:hAnsi="Arial" w:cs="Arial"/>
+          <w:b/>
+          <w:color w:val="4472C4" w:themeColor="accent5"/>
           <w:sz w:val="21"/>
           <w:szCs w:val="21"/>
           <w:bdr w:val="none" w:sz="0" w:space="0" w:color="auto" w:frame="1"/>
@@ -5952,6 +6761,8 @@
         <w:rPr>
           <w:rStyle w:val="yt-core-attributed-string--link-inherit-color"/>
           <w:rFonts w:ascii="Arial" w:hAnsi="Arial" w:cs="Arial"/>
+          <w:b/>
+          <w:color w:val="4472C4" w:themeColor="accent5"/>
           <w:sz w:val="21"/>
           <w:szCs w:val="21"/>
           <w:bdr w:val="none" w:sz="0" w:space="0" w:color="auto" w:frame="1"/>
@@ -5963,6 +6774,8 @@
         <w:rPr>
           <w:rStyle w:val="yt-core-attributed-string--link-inherit-color"/>
           <w:rFonts w:ascii="Arial" w:hAnsi="Arial" w:cs="Arial"/>
+          <w:b/>
+          <w:color w:val="4472C4" w:themeColor="accent5"/>
           <w:sz w:val="21"/>
           <w:szCs w:val="21"/>
           <w:bdr w:val="none" w:sz="0" w:space="0" w:color="auto" w:frame="1"/>
@@ -5974,6 +6787,8 @@
         <w:rPr>
           <w:rStyle w:val="yt-core-attributed-string--link-inherit-color"/>
           <w:rFonts w:ascii="Arial" w:hAnsi="Arial" w:cs="Arial"/>
+          <w:b/>
+          <w:color w:val="4472C4" w:themeColor="accent5"/>
           <w:sz w:val="21"/>
           <w:szCs w:val="21"/>
           <w:bdr w:val="none" w:sz="0" w:space="0" w:color="auto" w:frame="1"/>
@@ -6004,10 +6819,26 @@
           <w:bdr w:val="none" w:sz="0" w:space="0" w:color="auto" w:frame="1"/>
         </w:rPr>
       </w:pPr>
-      <w:r>
-        <w:rPr>
-          <w:rStyle w:val="yt-core-attributed-string--link-inherit-color"/>
-          <w:rFonts w:ascii="Arial" w:hAnsi="Arial" w:cs="Arial"/>
+    </w:p>
+    <w:p>
+      <w:pPr>
+        <w:spacing w:after="0"/>
+        <w:rPr>
+          <w:rStyle w:val="yt-core-attributed-string--link-inherit-color"/>
+          <w:rFonts w:ascii="Arial" w:hAnsi="Arial" w:cs="Arial"/>
+          <w:b/>
+          <w:color w:val="4472C4" w:themeColor="accent5"/>
+          <w:sz w:val="21"/>
+          <w:szCs w:val="21"/>
+          <w:bdr w:val="none" w:sz="0" w:space="0" w:color="auto" w:frame="1"/>
+        </w:rPr>
+      </w:pPr>
+      <w:r>
+        <w:rPr>
+          <w:rStyle w:val="yt-core-attributed-string--link-inherit-color"/>
+          <w:rFonts w:ascii="Arial" w:hAnsi="Arial" w:cs="Arial"/>
+          <w:b/>
+          <w:color w:val="4472C4" w:themeColor="accent5"/>
           <w:sz w:val="21"/>
           <w:szCs w:val="21"/>
           <w:bdr w:val="none" w:sz="0" w:space="0" w:color="auto" w:frame="1"/>
@@ -6026,22 +6857,104 @@
           <w:bdr w:val="none" w:sz="0" w:space="0" w:color="auto" w:frame="1"/>
         </w:rPr>
       </w:pPr>
-    </w:p>
-    <w:p>
-      <w:pPr>
-        <w:spacing w:after="0"/>
-        <w:rPr>
-          <w:rStyle w:val="yt-core-attributed-string--link-inherit-color"/>
-          <w:rFonts w:ascii="Arial" w:hAnsi="Arial" w:cs="Arial"/>
-          <w:sz w:val="21"/>
-          <w:szCs w:val="21"/>
-          <w:bdr w:val="none" w:sz="0" w:space="0" w:color="auto" w:frame="1"/>
-        </w:rPr>
-      </w:pPr>
-      <w:r>
-        <w:rPr>
-          <w:rStyle w:val="yt-core-attributed-string--link-inherit-color"/>
-          <w:rFonts w:ascii="Arial" w:hAnsi="Arial" w:cs="Arial"/>
+      <w:r>
+        <w:rPr>
+          <w:rStyle w:val="yt-core-attributed-string--link-inherit-color"/>
+          <w:rFonts w:ascii="Arial" w:hAnsi="Arial" w:cs="Arial"/>
+          <w:sz w:val="21"/>
+          <w:szCs w:val="21"/>
+          <w:bdr w:val="none" w:sz="0" w:space="0" w:color="auto" w:frame="1"/>
+        </w:rPr>
+        <w:t xml:space="preserve">We will add property in </w:t>
+      </w:r>
+      <w:proofErr w:type="spellStart"/>
+      <w:r>
+        <w:rPr>
+          <w:rStyle w:val="yt-core-attributed-string--link-inherit-color"/>
+          <w:rFonts w:ascii="Arial" w:hAnsi="Arial" w:cs="Arial"/>
+          <w:sz w:val="21"/>
+          <w:szCs w:val="21"/>
+          <w:bdr w:val="none" w:sz="0" w:space="0" w:color="auto" w:frame="1"/>
+        </w:rPr>
+        <w:t>application.propertis</w:t>
+      </w:r>
+      <w:proofErr w:type="spellEnd"/>
+      <w:r>
+        <w:rPr>
+          <w:rStyle w:val="yt-core-attributed-string--link-inherit-color"/>
+          <w:rFonts w:ascii="Arial" w:hAnsi="Arial" w:cs="Arial"/>
+          <w:sz w:val="21"/>
+          <w:szCs w:val="21"/>
+          <w:bdr w:val="none" w:sz="0" w:space="0" w:color="auto" w:frame="1"/>
+        </w:rPr>
+        <w:t xml:space="preserve"> file</w:t>
+      </w:r>
+    </w:p>
+    <w:p>
+      <w:pPr>
+        <w:spacing w:after="0"/>
+        <w:rPr>
+          <w:rStyle w:val="yt-core-attributed-string--link-inherit-color"/>
+          <w:rFonts w:ascii="Arial" w:hAnsi="Arial" w:cs="Arial"/>
+          <w:sz w:val="21"/>
+          <w:szCs w:val="21"/>
+          <w:bdr w:val="none" w:sz="0" w:space="0" w:color="auto" w:frame="1"/>
+        </w:rPr>
+      </w:pPr>
+      <w:proofErr w:type="spellStart"/>
+      <w:r>
+        <w:rPr>
+          <w:rStyle w:val="yt-core-attributed-string--link-inherit-color"/>
+          <w:rFonts w:ascii="Arial" w:hAnsi="Arial" w:cs="Arial"/>
+          <w:sz w:val="21"/>
+          <w:szCs w:val="21"/>
+          <w:bdr w:val="none" w:sz="0" w:space="0" w:color="auto" w:frame="1"/>
+        </w:rPr>
+        <w:t>Spring.profiles.active</w:t>
+      </w:r>
+      <w:proofErr w:type="spellEnd"/>
+      <w:r>
+        <w:rPr>
+          <w:rStyle w:val="yt-core-attributed-string--link-inherit-color"/>
+          <w:rFonts w:ascii="Arial" w:hAnsi="Arial" w:cs="Arial"/>
+          <w:sz w:val="21"/>
+          <w:szCs w:val="21"/>
+          <w:bdr w:val="none" w:sz="0" w:space="0" w:color="auto" w:frame="1"/>
+        </w:rPr>
+        <w:t xml:space="preserve"> = prod</w:t>
+      </w:r>
+    </w:p>
+    <w:p>
+      <w:pPr>
+        <w:spacing w:after="0"/>
+        <w:rPr>
+          <w:rStyle w:val="yt-core-attributed-string--link-inherit-color"/>
+          <w:rFonts w:ascii="Arial" w:hAnsi="Arial" w:cs="Arial"/>
+          <w:sz w:val="21"/>
+          <w:szCs w:val="21"/>
+          <w:bdr w:val="none" w:sz="0" w:space="0" w:color="auto" w:frame="1"/>
+        </w:rPr>
+      </w:pPr>
+    </w:p>
+    <w:p>
+      <w:pPr>
+        <w:spacing w:after="0"/>
+        <w:rPr>
+          <w:rStyle w:val="yt-core-attributed-string--link-inherit-color"/>
+          <w:rFonts w:ascii="Arial" w:hAnsi="Arial" w:cs="Arial"/>
+          <w:b/>
+          <w:color w:val="4472C4" w:themeColor="accent5"/>
+          <w:sz w:val="21"/>
+          <w:szCs w:val="21"/>
+          <w:bdr w:val="none" w:sz="0" w:space="0" w:color="auto" w:frame="1"/>
+        </w:rPr>
+      </w:pPr>
+      <w:r>
+        <w:rPr>
+          <w:rStyle w:val="yt-core-attributed-string--link-inherit-color"/>
+          <w:rFonts w:ascii="Arial" w:hAnsi="Arial" w:cs="Arial"/>
+          <w:b/>
+          <w:color w:val="4472C4" w:themeColor="accent5"/>
           <w:sz w:val="21"/>
           <w:szCs w:val="21"/>
           <w:bdr w:val="none" w:sz="0" w:space="0" w:color="auto" w:frame="1"/>
@@ -6072,10 +6985,26 @@
           <w:bdr w:val="none" w:sz="0" w:space="0" w:color="auto" w:frame="1"/>
         </w:rPr>
       </w:pPr>
-      <w:r>
-        <w:rPr>
-          <w:rStyle w:val="yt-core-attributed-string--link-inherit-color"/>
-          <w:rFonts w:ascii="Arial" w:hAnsi="Arial" w:cs="Arial"/>
+    </w:p>
+    <w:p>
+      <w:pPr>
+        <w:spacing w:after="0"/>
+        <w:rPr>
+          <w:rStyle w:val="yt-core-attributed-string--link-inherit-color"/>
+          <w:rFonts w:ascii="Arial" w:hAnsi="Arial" w:cs="Arial"/>
+          <w:b/>
+          <w:color w:val="4472C4" w:themeColor="accent5"/>
+          <w:sz w:val="21"/>
+          <w:szCs w:val="21"/>
+          <w:bdr w:val="none" w:sz="0" w:space="0" w:color="auto" w:frame="1"/>
+        </w:rPr>
+      </w:pPr>
+      <w:r>
+        <w:rPr>
+          <w:rStyle w:val="yt-core-attributed-string--link-inherit-color"/>
+          <w:rFonts w:ascii="Arial" w:hAnsi="Arial" w:cs="Arial"/>
+          <w:b/>
+          <w:color w:val="4472C4" w:themeColor="accent5"/>
           <w:sz w:val="21"/>
           <w:szCs w:val="21"/>
           <w:bdr w:val="none" w:sz="0" w:space="0" w:color="auto" w:frame="1"/>
@@ -6094,6 +7023,81 @@
           <w:bdr w:val="none" w:sz="0" w:space="0" w:color="auto" w:frame="1"/>
         </w:rPr>
       </w:pPr>
+      <w:r>
+        <w:rPr>
+          <w:rStyle w:val="yt-core-attributed-string--link-inherit-color"/>
+          <w:rFonts w:ascii="Arial" w:hAnsi="Arial" w:cs="Arial"/>
+          <w:sz w:val="21"/>
+          <w:szCs w:val="21"/>
+          <w:bdr w:val="none" w:sz="0" w:space="0" w:color="auto" w:frame="1"/>
+        </w:rPr>
+        <w:t xml:space="preserve">We can do using AOP each and every secondary logic we can define as </w:t>
+      </w:r>
+      <w:r>
+        <w:rPr>
+          <w:rStyle w:val="yt-core-attributed-string--link-inherit-color"/>
+          <w:rFonts w:ascii="Arial" w:hAnsi="Arial" w:cs="Arial"/>
+          <w:sz w:val="21"/>
+          <w:szCs w:val="21"/>
+          <w:bdr w:val="none" w:sz="0" w:space="0" w:color="auto" w:frame="1"/>
+        </w:rPr>
+        <w:t>an</w:t>
+      </w:r>
+      <w:r>
+        <w:rPr>
+          <w:rStyle w:val="yt-core-attributed-string--link-inherit-color"/>
+          <w:rFonts w:ascii="Arial" w:hAnsi="Arial" w:cs="Arial"/>
+          <w:sz w:val="21"/>
+          <w:szCs w:val="21"/>
+          <w:bdr w:val="none" w:sz="0" w:space="0" w:color="auto" w:frame="1"/>
+        </w:rPr>
+        <w:t xml:space="preserve"> aspect where we can write this transaction related or logging, validation or notification and so on which secondary logic and we can tell to spring here we can use this kind of logic will use.</w:t>
+      </w:r>
+    </w:p>
+    <w:p>
+      <w:pPr>
+        <w:spacing w:after="0"/>
+        <w:rPr>
+          <w:rStyle w:val="yt-core-attributed-string--link-inherit-color"/>
+          <w:rFonts w:ascii="Arial" w:hAnsi="Arial" w:cs="Arial"/>
+          <w:sz w:val="21"/>
+          <w:szCs w:val="21"/>
+          <w:bdr w:val="none" w:sz="0" w:space="0" w:color="auto" w:frame="1"/>
+        </w:rPr>
+      </w:pPr>
+      <w:r>
+        <w:rPr>
+          <w:rStyle w:val="yt-core-attributed-string--link-inherit-color"/>
+          <w:rFonts w:ascii="Arial" w:hAnsi="Arial" w:cs="Arial"/>
+          <w:b/>
+          <w:sz w:val="21"/>
+          <w:szCs w:val="21"/>
+          <w:bdr w:val="none" w:sz="0" w:space="0" w:color="auto" w:frame="1"/>
+        </w:rPr>
+        <w:t>Aspect</w:t>
+      </w:r>
+      <w:r>
+        <w:rPr>
+          <w:rStyle w:val="yt-core-attributed-string--link-inherit-color"/>
+          <w:rFonts w:ascii="Arial" w:hAnsi="Arial" w:cs="Arial"/>
+          <w:sz w:val="21"/>
+          <w:szCs w:val="21"/>
+          <w:bdr w:val="none" w:sz="0" w:space="0" w:color="auto" w:frame="1"/>
+        </w:rPr>
+        <w:t xml:space="preserve"> is nothing a methodology or a class who contains the secondary logic.</w:t>
+      </w:r>
+    </w:p>
+    <w:p>
+      <w:pPr>
+        <w:spacing w:after="0"/>
+        <w:rPr>
+          <w:rStyle w:val="yt-core-attributed-string--link-inherit-color"/>
+          <w:rFonts w:ascii="Arial" w:hAnsi="Arial" w:cs="Arial"/>
+          <w:sz w:val="21"/>
+          <w:szCs w:val="21"/>
+          <w:bdr w:val="none" w:sz="0" w:space="0" w:color="auto" w:frame="1"/>
+        </w:rPr>
+      </w:pPr>
     </w:p>
     <w:p>
       <w:pPr>
@@ -6162,6 +7166,487 @@
           <w:bdr w:val="none" w:sz="0" w:space="0" w:color="auto" w:frame="1"/>
         </w:rPr>
       </w:pPr>
+      <w:r>
+        <w:rPr>
+          <w:rStyle w:val="yt-core-attributed-string--link-inherit-color"/>
+          <w:rFonts w:ascii="Arial" w:hAnsi="Arial" w:cs="Arial"/>
+          <w:sz w:val="21"/>
+          <w:szCs w:val="21"/>
+          <w:bdr w:val="none" w:sz="0" w:space="0" w:color="auto" w:frame="1"/>
+        </w:rPr>
+        <w:t>What are different type of advice?</w:t>
+      </w:r>
+    </w:p>
+    <w:p>
+      <w:pPr>
+        <w:spacing w:after="0"/>
+        <w:rPr>
+          <w:rStyle w:val="yt-core-attributed-string--link-inherit-color"/>
+          <w:rFonts w:ascii="Arial" w:hAnsi="Arial" w:cs="Arial"/>
+          <w:sz w:val="21"/>
+          <w:szCs w:val="21"/>
+          <w:bdr w:val="none" w:sz="0" w:space="0" w:color="auto" w:frame="1"/>
+        </w:rPr>
+      </w:pPr>
+    </w:p>
+    <w:p>
+      <w:pPr>
+        <w:spacing w:after="0"/>
+        <w:rPr>
+          <w:rStyle w:val="yt-core-attributed-string--link-inherit-color"/>
+          <w:rFonts w:ascii="Arial" w:hAnsi="Arial" w:cs="Arial"/>
+          <w:sz w:val="21"/>
+          <w:szCs w:val="21"/>
+          <w:bdr w:val="none" w:sz="0" w:space="0" w:color="auto" w:frame="1"/>
+        </w:rPr>
+      </w:pPr>
+      <w:proofErr w:type="gramStart"/>
+      <w:r>
+        <w:rPr>
+          <w:rStyle w:val="yt-core-attributed-string--link-inherit-color"/>
+          <w:rFonts w:ascii="Arial" w:hAnsi="Arial" w:cs="Arial"/>
+          <w:sz w:val="21"/>
+          <w:szCs w:val="21"/>
+          <w:bdr w:val="none" w:sz="0" w:space="0" w:color="auto" w:frame="1"/>
+        </w:rPr>
+        <w:t>use</w:t>
+      </w:r>
+      <w:proofErr w:type="gramEnd"/>
+      <w:r>
+        <w:rPr>
+          <w:rStyle w:val="yt-core-attributed-string--link-inherit-color"/>
+          <w:rFonts w:ascii="Arial" w:hAnsi="Arial" w:cs="Arial"/>
+          <w:sz w:val="21"/>
+          <w:szCs w:val="21"/>
+          <w:bdr w:val="none" w:sz="0" w:space="0" w:color="auto" w:frame="1"/>
+        </w:rPr>
+        <w:t xml:space="preserve"> case - Can I use AOP of evaluate performance of a method or is this possible to design a logging framework to capture request and response body of a method?</w:t>
+      </w:r>
+    </w:p>
+    <w:p>
+      <w:pPr>
+        <w:spacing w:after="0"/>
+        <w:rPr>
+          <w:rStyle w:val="yt-core-attributed-string--link-inherit-color"/>
+          <w:rFonts w:ascii="Arial" w:hAnsi="Arial" w:cs="Arial"/>
+          <w:sz w:val="21"/>
+          <w:szCs w:val="21"/>
+          <w:bdr w:val="none" w:sz="0" w:space="0" w:color="auto" w:frame="1"/>
+        </w:rPr>
+      </w:pPr>
+    </w:p>
+    <w:p>
+      <w:pPr>
+        <w:spacing w:after="0"/>
+        <w:rPr>
+          <w:rStyle w:val="yt-core-attributed-string--link-inherit-color"/>
+          <w:rFonts w:ascii="Arial" w:hAnsi="Arial" w:cs="Arial"/>
+          <w:b/>
+          <w:sz w:val="21"/>
+          <w:szCs w:val="21"/>
+          <w:bdr w:val="none" w:sz="0" w:space="0" w:color="auto" w:frame="1"/>
+        </w:rPr>
+      </w:pPr>
+      <w:r>
+        <w:rPr>
+          <w:rStyle w:val="yt-core-attributed-string--link-inherit-color"/>
+          <w:rFonts w:ascii="Arial" w:hAnsi="Arial" w:cs="Arial"/>
+          <w:b/>
+          <w:color w:val="4472C4" w:themeColor="accent5"/>
+          <w:sz w:val="21"/>
+          <w:szCs w:val="21"/>
+          <w:bdr w:val="none" w:sz="0" w:space="0" w:color="auto" w:frame="1"/>
+        </w:rPr>
+        <w:t xml:space="preserve">How does your application interact with the database and which framework are you </w:t>
+      </w:r>
+      <w:proofErr w:type="gramStart"/>
+      <w:r>
+        <w:rPr>
+          <w:rStyle w:val="yt-core-attributed-string--link-inherit-color"/>
+          <w:rFonts w:ascii="Arial" w:hAnsi="Arial" w:cs="Arial"/>
+          <w:b/>
+          <w:color w:val="4472C4" w:themeColor="accent5"/>
+          <w:sz w:val="21"/>
+          <w:szCs w:val="21"/>
+          <w:bdr w:val="none" w:sz="0" w:space="0" w:color="auto" w:frame="1"/>
+        </w:rPr>
+        <w:t>using ?</w:t>
+      </w:r>
+      <w:proofErr w:type="gramEnd"/>
+      <w:r>
+        <w:rPr>
+          <w:rStyle w:val="yt-core-attributed-string--link-inherit-color"/>
+          <w:rFonts w:ascii="Arial" w:hAnsi="Arial" w:cs="Arial"/>
+          <w:b/>
+          <w:sz w:val="21"/>
+          <w:szCs w:val="21"/>
+          <w:bdr w:val="none" w:sz="0" w:space="0" w:color="auto" w:frame="1"/>
+        </w:rPr>
+        <w:t xml:space="preserve"> </w:t>
+      </w:r>
+    </w:p>
+    <w:p>
+      <w:pPr>
+        <w:spacing w:after="0"/>
+        <w:rPr>
+          <w:rStyle w:val="yt-core-attributed-string--link-inherit-color"/>
+          <w:rFonts w:ascii="Arial" w:hAnsi="Arial" w:cs="Arial"/>
+          <w:sz w:val="21"/>
+          <w:szCs w:val="21"/>
+          <w:bdr w:val="none" w:sz="0" w:space="0" w:color="auto" w:frame="1"/>
+        </w:rPr>
+      </w:pPr>
+      <w:r>
+        <w:rPr>
+          <w:rStyle w:val="yt-core-attributed-string--link-inherit-color"/>
+          <w:rFonts w:ascii="Arial" w:hAnsi="Arial" w:cs="Arial"/>
+          <w:sz w:val="21"/>
+          <w:szCs w:val="21"/>
+          <w:bdr w:val="none" w:sz="0" w:space="0" w:color="auto" w:frame="1"/>
+        </w:rPr>
+        <w:t>Add dependency</w:t>
+      </w:r>
+    </w:p>
+    <w:p>
+      <w:pPr>
+        <w:spacing w:after="0"/>
+        <w:rPr>
+          <w:rStyle w:val="yt-core-attributed-string--link-inherit-color"/>
+          <w:rFonts w:ascii="Arial" w:hAnsi="Arial" w:cs="Arial"/>
+          <w:sz w:val="21"/>
+          <w:szCs w:val="21"/>
+          <w:bdr w:val="none" w:sz="0" w:space="0" w:color="auto" w:frame="1"/>
+        </w:rPr>
+      </w:pPr>
+      <w:r>
+        <w:rPr>
+          <w:rStyle w:val="yt-core-attributed-string--link-inherit-color"/>
+          <w:rFonts w:ascii="Arial" w:hAnsi="Arial" w:cs="Arial"/>
+          <w:sz w:val="21"/>
+          <w:szCs w:val="21"/>
+          <w:bdr w:val="none" w:sz="0" w:space="0" w:color="auto" w:frame="1"/>
+        </w:rPr>
+        <w:t xml:space="preserve">Add important data source properties in </w:t>
+      </w:r>
+      <w:proofErr w:type="spellStart"/>
+      <w:r>
+        <w:rPr>
+          <w:rStyle w:val="yt-core-attributed-string--link-inherit-color"/>
+          <w:rFonts w:ascii="Arial" w:hAnsi="Arial" w:cs="Arial"/>
+          <w:sz w:val="21"/>
+          <w:szCs w:val="21"/>
+          <w:bdr w:val="none" w:sz="0" w:space="0" w:color="auto" w:frame="1"/>
+        </w:rPr>
+        <w:t>application.properties</w:t>
+      </w:r>
+      <w:proofErr w:type="spellEnd"/>
+      <w:r>
+        <w:rPr>
+          <w:rStyle w:val="yt-core-attributed-string--link-inherit-color"/>
+          <w:rFonts w:ascii="Arial" w:hAnsi="Arial" w:cs="Arial"/>
+          <w:sz w:val="21"/>
+          <w:szCs w:val="21"/>
+          <w:bdr w:val="none" w:sz="0" w:space="0" w:color="auto" w:frame="1"/>
+        </w:rPr>
+        <w:t xml:space="preserve"> file.</w:t>
+      </w:r>
+    </w:p>
+    <w:p>
+      <w:pPr>
+        <w:spacing w:after="0"/>
+        <w:rPr>
+          <w:rStyle w:val="yt-core-attributed-string--link-inherit-color"/>
+          <w:rFonts w:ascii="Arial" w:hAnsi="Arial" w:cs="Arial"/>
+          <w:b/>
+          <w:sz w:val="21"/>
+          <w:szCs w:val="21"/>
+          <w:bdr w:val="none" w:sz="0" w:space="0" w:color="auto" w:frame="1"/>
+        </w:rPr>
+      </w:pPr>
+      <w:r>
+        <w:rPr>
+          <w:rStyle w:val="yt-core-attributed-string--link-inherit-color"/>
+          <w:rFonts w:ascii="Arial" w:hAnsi="Arial" w:cs="Arial"/>
+          <w:sz w:val="21"/>
+          <w:szCs w:val="21"/>
+          <w:bdr w:val="none" w:sz="0" w:space="0" w:color="auto" w:frame="1"/>
+        </w:rPr>
+        <w:t xml:space="preserve">In this file we have </w:t>
+      </w:r>
+      <w:r>
+        <w:rPr>
+          <w:rStyle w:val="yt-core-attributed-string--link-inherit-color"/>
+          <w:rFonts w:ascii="Arial" w:hAnsi="Arial" w:cs="Arial"/>
+          <w:b/>
+          <w:sz w:val="21"/>
+          <w:szCs w:val="21"/>
+          <w:bdr w:val="none" w:sz="0" w:space="0" w:color="auto" w:frame="1"/>
+        </w:rPr>
+        <w:t>Dialect – dialect will help JPA to generate a query behalf of us.</w:t>
+      </w:r>
+    </w:p>
+    <w:p>
+      <w:pPr>
+        <w:spacing w:after="0"/>
+        <w:rPr>
+          <w:rStyle w:val="yt-core-attributed-string--link-inherit-color"/>
+          <w:rFonts w:ascii="Arial" w:hAnsi="Arial" w:cs="Arial"/>
+          <w:sz w:val="21"/>
+          <w:szCs w:val="21"/>
+          <w:bdr w:val="none" w:sz="0" w:space="0" w:color="auto" w:frame="1"/>
+        </w:rPr>
+      </w:pPr>
+      <w:r>
+        <w:rPr>
+          <w:rStyle w:val="yt-core-attributed-string--link-inherit-color"/>
+          <w:rFonts w:ascii="Arial" w:hAnsi="Arial" w:cs="Arial"/>
+          <w:sz w:val="21"/>
+          <w:szCs w:val="21"/>
+          <w:bdr w:val="none" w:sz="0" w:space="0" w:color="auto" w:frame="1"/>
+        </w:rPr>
+        <w:t>Create POJO class and add some annotations.</w:t>
+      </w:r>
+    </w:p>
+    <w:p>
+      <w:pPr>
+        <w:spacing w:after="0"/>
+        <w:rPr>
+          <w:rStyle w:val="yt-core-attributed-string--link-inherit-color"/>
+          <w:rFonts w:ascii="Arial" w:hAnsi="Arial" w:cs="Arial"/>
+          <w:sz w:val="21"/>
+          <w:szCs w:val="21"/>
+          <w:bdr w:val="none" w:sz="0" w:space="0" w:color="auto" w:frame="1"/>
+        </w:rPr>
+      </w:pPr>
+      <w:r>
+        <w:rPr>
+          <w:rStyle w:val="yt-core-attributed-string--link-inherit-color"/>
+          <w:rFonts w:ascii="Arial" w:hAnsi="Arial" w:cs="Arial"/>
+          <w:sz w:val="21"/>
+          <w:szCs w:val="21"/>
+          <w:bdr w:val="none" w:sz="0" w:space="0" w:color="auto" w:frame="1"/>
+        </w:rPr>
+        <w:t>Now create repository interface and extends JPA repository.</w:t>
+      </w:r>
+    </w:p>
+    <w:p>
+      <w:pPr>
+        <w:spacing w:after="0"/>
+        <w:rPr>
+          <w:rStyle w:val="yt-core-attributed-string--link-inherit-color"/>
+          <w:rFonts w:ascii="Arial" w:hAnsi="Arial" w:cs="Arial"/>
+          <w:sz w:val="21"/>
+          <w:szCs w:val="21"/>
+          <w:bdr w:val="none" w:sz="0" w:space="0" w:color="auto" w:frame="1"/>
+        </w:rPr>
+      </w:pPr>
+    </w:p>
+    <w:p>
+      <w:pPr>
+        <w:spacing w:after="0"/>
+        <w:rPr>
+          <w:rStyle w:val="yt-core-attributed-string--link-inherit-color"/>
+          <w:rFonts w:ascii="Arial" w:hAnsi="Arial" w:cs="Arial"/>
+          <w:sz w:val="21"/>
+          <w:szCs w:val="21"/>
+          <w:bdr w:val="none" w:sz="0" w:space="0" w:color="auto" w:frame="1"/>
+        </w:rPr>
+      </w:pPr>
+    </w:p>
+    <w:p>
+      <w:pPr>
+        <w:spacing w:after="0"/>
+        <w:rPr>
+          <w:rStyle w:val="yt-core-attributed-string--link-inherit-color"/>
+          <w:rFonts w:ascii="Arial" w:hAnsi="Arial" w:cs="Arial"/>
+          <w:b/>
+          <w:color w:val="4472C4" w:themeColor="accent5"/>
+          <w:sz w:val="21"/>
+          <w:szCs w:val="21"/>
+          <w:bdr w:val="none" w:sz="0" w:space="0" w:color="auto" w:frame="1"/>
+        </w:rPr>
+      </w:pPr>
+      <w:r>
+        <w:rPr>
+          <w:rStyle w:val="yt-core-attributed-string--link-inherit-color"/>
+          <w:rFonts w:ascii="Arial" w:hAnsi="Arial" w:cs="Arial"/>
+          <w:b/>
+          <w:color w:val="4472C4" w:themeColor="accent5"/>
+          <w:sz w:val="21"/>
+          <w:szCs w:val="21"/>
+          <w:bdr w:val="none" w:sz="0" w:space="0" w:color="auto" w:frame="1"/>
+        </w:rPr>
+        <w:t>Why</w:t>
+      </w:r>
+      <w:r>
+        <w:rPr>
+          <w:rStyle w:val="yt-core-attributed-string--link-inherit-color"/>
+          <w:rFonts w:ascii="Arial" w:hAnsi="Arial" w:cs="Arial"/>
+          <w:b/>
+          <w:color w:val="4472C4" w:themeColor="accent5"/>
+          <w:sz w:val="21"/>
+          <w:szCs w:val="21"/>
+          <w:bdr w:val="none" w:sz="0" w:space="0" w:color="auto" w:frame="1"/>
+        </w:rPr>
+        <w:t xml:space="preserve"> is it important to configure a physical naming </w:t>
+      </w:r>
+      <w:r>
+        <w:rPr>
+          <w:rStyle w:val="yt-core-attributed-string--link-inherit-color"/>
+          <w:rFonts w:ascii="Arial" w:hAnsi="Arial" w:cs="Arial"/>
+          <w:b/>
+          <w:color w:val="4472C4" w:themeColor="accent5"/>
+          <w:sz w:val="21"/>
+          <w:szCs w:val="21"/>
+          <w:bdr w:val="none" w:sz="0" w:space="0" w:color="auto" w:frame="1"/>
+        </w:rPr>
+        <w:t xml:space="preserve">strategy? </w:t>
+      </w:r>
+      <w:r>
+        <w:rPr>
+          <w:rStyle w:val="yt-core-attributed-string--link-inherit-color"/>
+          <w:rFonts w:ascii="Arial" w:hAnsi="Arial" w:cs="Arial"/>
+          <w:b/>
+          <w:color w:val="4472C4" w:themeColor="accent5"/>
+          <w:sz w:val="21"/>
+          <w:szCs w:val="21"/>
+          <w:bdr w:val="none" w:sz="0" w:space="0" w:color="auto" w:frame="1"/>
+        </w:rPr>
+        <w:t>(</w:t>
+      </w:r>
+      <w:proofErr w:type="gramStart"/>
+      <w:r>
+        <w:rPr>
+          <w:rStyle w:val="yt-core-attributed-string--link-inherit-color"/>
+          <w:rFonts w:ascii="Arial" w:hAnsi="Arial" w:cs="Arial"/>
+          <w:b/>
+          <w:color w:val="4472C4" w:themeColor="accent5"/>
+          <w:sz w:val="21"/>
+          <w:szCs w:val="21"/>
+          <w:bdr w:val="none" w:sz="0" w:space="0" w:color="auto" w:frame="1"/>
+        </w:rPr>
+        <w:t>starts</w:t>
+      </w:r>
+      <w:proofErr w:type="gramEnd"/>
+      <w:r>
+        <w:rPr>
+          <w:rStyle w:val="yt-core-attributed-string--link-inherit-color"/>
+          <w:rFonts w:ascii="Arial" w:hAnsi="Arial" w:cs="Arial"/>
+          <w:b/>
+          <w:color w:val="4472C4" w:themeColor="accent5"/>
+          <w:sz w:val="21"/>
+          <w:szCs w:val="21"/>
+          <w:bdr w:val="none" w:sz="0" w:space="0" w:color="auto" w:frame="1"/>
+        </w:rPr>
+        <w:t xml:space="preserve"> </w:t>
+      </w:r>
+      <w:proofErr w:type="spellStart"/>
+      <w:r>
+        <w:rPr>
+          <w:rStyle w:val="yt-core-attributed-string--link-inherit-color"/>
+          <w:rFonts w:ascii="Arial" w:hAnsi="Arial" w:cs="Arial"/>
+          <w:b/>
+          <w:color w:val="4472C4" w:themeColor="accent5"/>
+          <w:sz w:val="21"/>
+          <w:szCs w:val="21"/>
+          <w:bdr w:val="none" w:sz="0" w:space="0" w:color="auto" w:frame="1"/>
+        </w:rPr>
+        <w:t>inline</w:t>
+      </w:r>
+      <w:proofErr w:type="spellEnd"/>
+      <w:r>
+        <w:rPr>
+          <w:rStyle w:val="yt-core-attributed-string--link-inherit-color"/>
+          <w:rFonts w:ascii="Arial" w:hAnsi="Arial" w:cs="Arial"/>
+          <w:b/>
+          <w:color w:val="4472C4" w:themeColor="accent5"/>
+          <w:sz w:val="21"/>
+          <w:szCs w:val="21"/>
+          <w:bdr w:val="none" w:sz="0" w:space="0" w:color="auto" w:frame="1"/>
+        </w:rPr>
+        <w:t xml:space="preserve"> with que.61)</w:t>
+      </w:r>
+    </w:p>
+    <w:p>
+      <w:pPr>
+        <w:pStyle w:val="ListParagraph"/>
+        <w:numPr>
+          <w:ilvl w:val="0"/>
+          <w:numId w:val="6"/>
+        </w:numPr>
+        <w:spacing w:after="0"/>
+        <w:rPr>
+          <w:rStyle w:val="yt-core-attributed-string--link-inherit-color"/>
+          <w:rFonts w:ascii="Arial" w:hAnsi="Arial" w:cs="Arial"/>
+          <w:sz w:val="21"/>
+          <w:szCs w:val="21"/>
+          <w:bdr w:val="none" w:sz="0" w:space="0" w:color="auto" w:frame="1"/>
+        </w:rPr>
+      </w:pPr>
+      <w:r>
+        <w:rPr>
+          <w:rStyle w:val="yt-core-attributed-string--link-inherit-color"/>
+          <w:rFonts w:ascii="Arial" w:hAnsi="Arial" w:cs="Arial"/>
+          <w:sz w:val="21"/>
+          <w:szCs w:val="21"/>
+          <w:bdr w:val="none" w:sz="0" w:space="0" w:color="auto" w:frame="1"/>
+        </w:rPr>
+        <w:t xml:space="preserve">It will create table name like if we have field </w:t>
+      </w:r>
+      <w:proofErr w:type="spellStart"/>
+      <w:r>
+        <w:rPr>
+          <w:rStyle w:val="yt-core-attributed-string--link-inherit-color"/>
+          <w:rFonts w:ascii="Arial" w:hAnsi="Arial" w:cs="Arial"/>
+          <w:sz w:val="21"/>
+          <w:szCs w:val="21"/>
+          <w:bdr w:val="none" w:sz="0" w:space="0" w:color="auto" w:frame="1"/>
+        </w:rPr>
+        <w:t>firstName</w:t>
+      </w:r>
+      <w:proofErr w:type="spellEnd"/>
+      <w:r>
+        <w:rPr>
+          <w:rStyle w:val="yt-core-attributed-string--link-inherit-color"/>
+          <w:rFonts w:ascii="Arial" w:hAnsi="Arial" w:cs="Arial"/>
+          <w:sz w:val="21"/>
+          <w:szCs w:val="21"/>
+          <w:bdr w:val="none" w:sz="0" w:space="0" w:color="auto" w:frame="1"/>
+        </w:rPr>
+        <w:t xml:space="preserve"> so JPA repo will create this field in database as column name as a </w:t>
+      </w:r>
+      <w:proofErr w:type="spellStart"/>
+      <w:r>
+        <w:rPr>
+          <w:rStyle w:val="yt-core-attributed-string--link-inherit-color"/>
+          <w:rFonts w:ascii="Arial" w:hAnsi="Arial" w:cs="Arial"/>
+          <w:sz w:val="21"/>
+          <w:szCs w:val="21"/>
+          <w:bdr w:val="none" w:sz="0" w:space="0" w:color="auto" w:frame="1"/>
+        </w:rPr>
+        <w:t>first_name</w:t>
+      </w:r>
+      <w:proofErr w:type="spellEnd"/>
+      <w:r>
+        <w:rPr>
+          <w:rStyle w:val="yt-core-attributed-string--link-inherit-color"/>
+          <w:rFonts w:ascii="Arial" w:hAnsi="Arial" w:cs="Arial"/>
+          <w:sz w:val="21"/>
+          <w:szCs w:val="21"/>
+          <w:bdr w:val="none" w:sz="0" w:space="0" w:color="auto" w:frame="1"/>
+        </w:rPr>
+        <w:t xml:space="preserve"> it will add </w:t>
+      </w:r>
+      <w:r>
+        <w:rPr>
+          <w:rStyle w:val="yt-core-attributed-string--link-inherit-color"/>
+          <w:rFonts w:ascii="Arial" w:hAnsi="Arial" w:cs="Arial"/>
+          <w:sz w:val="21"/>
+          <w:szCs w:val="21"/>
+          <w:bdr w:val="none" w:sz="0" w:space="0" w:color="auto" w:frame="1"/>
+        </w:rPr>
+        <w:t>some</w:t>
+      </w:r>
       <w:bookmarkStart w:id="0" w:name="_GoBack"/>
       <w:bookmarkEnd w:id="0"/>
       <w:r>
@@ -6172,78 +7657,645 @@
           <w:szCs w:val="21"/>
           <w:bdr w:val="none" w:sz="0" w:space="0" w:color="auto" w:frame="1"/>
         </w:rPr>
-        <w:t>What are different type of advice?</w:t>
-      </w:r>
-    </w:p>
-    <w:p>
-      <w:pPr>
-        <w:spacing w:after="0"/>
-        <w:rPr>
-          <w:rStyle w:val="yt-core-attributed-string--link-inherit-color"/>
-          <w:rFonts w:ascii="Arial" w:hAnsi="Arial" w:cs="Arial"/>
-          <w:sz w:val="21"/>
-          <w:szCs w:val="21"/>
-          <w:bdr w:val="none" w:sz="0" w:space="0" w:color="auto" w:frame="1"/>
-        </w:rPr>
-      </w:pPr>
-    </w:p>
-    <w:p>
-      <w:pPr>
-        <w:spacing w:after="0"/>
-        <w:rPr>
-          <w:rStyle w:val="yt-core-attributed-string--link-inherit-color"/>
-          <w:rFonts w:ascii="Arial" w:hAnsi="Arial" w:cs="Arial"/>
-          <w:sz w:val="21"/>
-          <w:szCs w:val="21"/>
-          <w:bdr w:val="none" w:sz="0" w:space="0" w:color="auto" w:frame="1"/>
-        </w:rPr>
-      </w:pPr>
+        <w:t xml:space="preserve"> underscore in between.</w:t>
+      </w:r>
+    </w:p>
+    <w:p>
+      <w:pPr>
+        <w:pStyle w:val="ListParagraph"/>
+        <w:numPr>
+          <w:ilvl w:val="0"/>
+          <w:numId w:val="6"/>
+        </w:numPr>
+        <w:spacing w:after="0"/>
+        <w:rPr>
+          <w:rStyle w:val="yt-core-attributed-string--link-inherit-color"/>
+          <w:rFonts w:ascii="Arial" w:hAnsi="Arial" w:cs="Arial"/>
+          <w:sz w:val="21"/>
+          <w:szCs w:val="21"/>
+          <w:bdr w:val="none" w:sz="0" w:space="0" w:color="auto" w:frame="1"/>
+        </w:rPr>
+      </w:pPr>
+      <w:r>
+        <w:rPr>
+          <w:rStyle w:val="yt-core-attributed-string--link-inherit-color"/>
+          <w:rFonts w:ascii="Arial" w:hAnsi="Arial" w:cs="Arial"/>
+          <w:sz w:val="21"/>
+          <w:szCs w:val="21"/>
+          <w:bdr w:val="none" w:sz="0" w:space="0" w:color="auto" w:frame="1"/>
+        </w:rPr>
+        <w:t>So now we will configuring this to just adding property in property file</w:t>
+      </w:r>
+    </w:p>
+    <w:p>
+      <w:pPr>
+        <w:pStyle w:val="ListParagraph"/>
+        <w:numPr>
+          <w:ilvl w:val="0"/>
+          <w:numId w:val="6"/>
+        </w:numPr>
+        <w:spacing w:after="0"/>
+        <w:rPr>
+          <w:rStyle w:val="yt-core-attributed-string--link-inherit-color"/>
+          <w:rFonts w:ascii="Arial" w:hAnsi="Arial" w:cs="Arial"/>
+          <w:b/>
+          <w:sz w:val="21"/>
+          <w:szCs w:val="21"/>
+          <w:bdr w:val="none" w:sz="0" w:space="0" w:color="auto" w:frame="1"/>
+        </w:rPr>
+      </w:pPr>
+      <w:r>
+        <w:rPr>
+          <w:rStyle w:val="yt-core-attributed-string--link-inherit-color"/>
+          <w:rFonts w:ascii="Arial" w:hAnsi="Arial" w:cs="Arial"/>
+          <w:b/>
+          <w:color w:val="4472C4" w:themeColor="accent5"/>
+          <w:sz w:val="16"/>
+          <w:szCs w:val="21"/>
+          <w:bdr w:val="none" w:sz="0" w:space="0" w:color="auto" w:frame="1"/>
+        </w:rPr>
+        <w:t>“</w:t>
+      </w:r>
+      <w:proofErr w:type="spellStart"/>
+      <w:r>
+        <w:rPr>
+          <w:rStyle w:val="yt-core-attributed-string--link-inherit-color"/>
+          <w:rFonts w:ascii="Arial" w:hAnsi="Arial" w:cs="Arial"/>
+          <w:b/>
+          <w:color w:val="4472C4" w:themeColor="accent5"/>
+          <w:sz w:val="16"/>
+          <w:szCs w:val="21"/>
+          <w:bdr w:val="none" w:sz="0" w:space="0" w:color="auto" w:frame="1"/>
+        </w:rPr>
+        <w:t>spring.jap.hibernate.naming.physical</w:t>
+      </w:r>
+      <w:proofErr w:type="spellEnd"/>
+      <w:r>
+        <w:rPr>
+          <w:rStyle w:val="yt-core-attributed-string--link-inherit-color"/>
+          <w:rFonts w:ascii="Arial" w:hAnsi="Arial" w:cs="Arial"/>
+          <w:b/>
+          <w:color w:val="4472C4" w:themeColor="accent5"/>
+          <w:sz w:val="16"/>
+          <w:szCs w:val="21"/>
+          <w:bdr w:val="none" w:sz="0" w:space="0" w:color="auto" w:frame="1"/>
+        </w:rPr>
+        <w:t>-strategy = org.hibernate.boot.model.nam</w:t>
+      </w:r>
+      <w:r>
+        <w:rPr>
+          <w:rStyle w:val="yt-core-attributed-string--link-inherit-color"/>
+          <w:rFonts w:ascii="Arial" w:hAnsi="Arial" w:cs="Arial"/>
+          <w:b/>
+          <w:color w:val="4472C4" w:themeColor="accent5"/>
+          <w:sz w:val="16"/>
+          <w:szCs w:val="21"/>
+          <w:bdr w:val="none" w:sz="0" w:space="0" w:color="auto" w:frame="1"/>
+        </w:rPr>
+        <w:t>ing.PhysicalNamingStartegyStandardImpl</w:t>
+      </w:r>
+      <w:r>
+        <w:rPr>
+          <w:rStyle w:val="yt-core-attributed-string--link-inherit-color"/>
+          <w:rFonts w:ascii="Arial" w:hAnsi="Arial" w:cs="Arial"/>
+          <w:b/>
+          <w:color w:val="4472C4" w:themeColor="accent5"/>
+          <w:sz w:val="16"/>
+          <w:szCs w:val="21"/>
+          <w:bdr w:val="none" w:sz="0" w:space="0" w:color="auto" w:frame="1"/>
+        </w:rPr>
+        <w:t>”</w:t>
+      </w:r>
+    </w:p>
+    <w:p>
+      <w:pPr>
+        <w:spacing w:after="0"/>
+        <w:rPr>
+          <w:rStyle w:val="yt-core-attributed-string--link-inherit-color"/>
+          <w:rFonts w:ascii="Arial" w:hAnsi="Arial" w:cs="Arial"/>
+          <w:sz w:val="21"/>
+          <w:szCs w:val="21"/>
+          <w:bdr w:val="none" w:sz="0" w:space="0" w:color="auto" w:frame="1"/>
+        </w:rPr>
+      </w:pPr>
+    </w:p>
+    <w:p>
+      <w:pPr>
+        <w:spacing w:after="0"/>
+        <w:rPr>
+          <w:rStyle w:val="yt-core-attributed-string--link-inherit-color"/>
+          <w:rFonts w:ascii="Arial" w:hAnsi="Arial" w:cs="Arial"/>
+          <w:b/>
+          <w:color w:val="4472C4" w:themeColor="accent5"/>
+          <w:sz w:val="21"/>
+          <w:szCs w:val="21"/>
+          <w:bdr w:val="none" w:sz="0" w:space="0" w:color="auto" w:frame="1"/>
+        </w:rPr>
+      </w:pPr>
+      <w:r>
+        <w:rPr>
+          <w:rStyle w:val="yt-core-attributed-string--link-inherit-color"/>
+          <w:rFonts w:ascii="Arial" w:hAnsi="Arial" w:cs="Arial"/>
+          <w:b/>
+          <w:color w:val="4472C4" w:themeColor="accent5"/>
+          <w:sz w:val="21"/>
+          <w:szCs w:val="21"/>
+          <w:bdr w:val="none" w:sz="0" w:space="0" w:color="auto" w:frame="1"/>
+        </w:rPr>
+        <w:t>What</w:t>
+      </w:r>
+      <w:r>
+        <w:rPr>
+          <w:rStyle w:val="yt-core-attributed-string--link-inherit-color"/>
+          <w:rFonts w:ascii="Arial" w:hAnsi="Arial" w:cs="Arial"/>
+          <w:b/>
+          <w:color w:val="4472C4" w:themeColor="accent5"/>
+          <w:sz w:val="21"/>
+          <w:szCs w:val="21"/>
+          <w:bdr w:val="none" w:sz="0" w:space="0" w:color="auto" w:frame="1"/>
+        </w:rPr>
+        <w:t xml:space="preserve"> are the key benefits of using spring data </w:t>
+      </w:r>
       <w:proofErr w:type="gramStart"/>
       <w:r>
         <w:rPr>
           <w:rStyle w:val="yt-core-attributed-string--link-inherit-color"/>
           <w:rFonts w:ascii="Arial" w:hAnsi="Arial" w:cs="Arial"/>
-          <w:sz w:val="21"/>
-          <w:szCs w:val="21"/>
-          <w:bdr w:val="none" w:sz="0" w:space="0" w:color="auto" w:frame="1"/>
-        </w:rPr>
-        <w:t>use</w:t>
+          <w:b/>
+          <w:color w:val="4472C4" w:themeColor="accent5"/>
+          <w:sz w:val="21"/>
+          <w:szCs w:val="21"/>
+          <w:bdr w:val="none" w:sz="0" w:space="0" w:color="auto" w:frame="1"/>
+        </w:rPr>
+        <w:t>JPA ?</w:t>
       </w:r>
       <w:proofErr w:type="gramEnd"/>
-      <w:r>
-        <w:rPr>
-          <w:rStyle w:val="yt-core-attributed-string--link-inherit-color"/>
-          <w:rFonts w:ascii="Arial" w:hAnsi="Arial" w:cs="Arial"/>
-          <w:sz w:val="21"/>
-          <w:szCs w:val="21"/>
-          <w:bdr w:val="none" w:sz="0" w:space="0" w:color="auto" w:frame="1"/>
-        </w:rPr>
-        <w:t xml:space="preserve"> case - Can I use AOP of evaluate performance of a method or is this possible to design a logging framework to capture request and response body of a method?</w:t>
-      </w:r>
-    </w:p>
-    <w:p>
-      <w:pPr>
-        <w:spacing w:after="0"/>
-        <w:rPr>
-          <w:rStyle w:val="yt-core-attributed-string--link-inherit-color"/>
-          <w:rFonts w:ascii="Arial" w:hAnsi="Arial" w:cs="Arial"/>
-          <w:sz w:val="21"/>
-          <w:szCs w:val="21"/>
-          <w:bdr w:val="none" w:sz="0" w:space="0" w:color="auto" w:frame="1"/>
-        </w:rPr>
-      </w:pPr>
-    </w:p>
-    <w:p>
-      <w:pPr>
-        <w:spacing w:after="0"/>
-        <w:rPr>
-          <w:rStyle w:val="yt-core-attributed-string--link-inherit-color"/>
-          <w:rFonts w:ascii="Arial" w:hAnsi="Arial" w:cs="Arial"/>
-          <w:sz w:val="21"/>
-          <w:szCs w:val="21"/>
-          <w:bdr w:val="none" w:sz="0" w:space="0" w:color="auto" w:frame="1"/>
-        </w:rPr>
-      </w:pPr>
+    </w:p>
+    <w:p>
+      <w:pPr>
+        <w:spacing w:after="0"/>
+        <w:rPr>
+          <w:rStyle w:val="yt-core-attributed-string--link-inherit-color"/>
+          <w:rFonts w:ascii="Arial" w:hAnsi="Arial" w:cs="Arial"/>
+          <w:sz w:val="21"/>
+          <w:szCs w:val="21"/>
+          <w:bdr w:val="none" w:sz="0" w:space="0" w:color="auto" w:frame="1"/>
+        </w:rPr>
+      </w:pPr>
+      <w:r>
+        <w:rPr>
+          <w:rStyle w:val="yt-core-attributed-string--link-inherit-color"/>
+          <w:rFonts w:ascii="Arial" w:hAnsi="Arial" w:cs="Arial"/>
+          <w:sz w:val="21"/>
+          <w:szCs w:val="21"/>
+          <w:bdr w:val="none" w:sz="0" w:space="0" w:color="auto" w:frame="1"/>
+        </w:rPr>
+        <w:t xml:space="preserve">It </w:t>
+      </w:r>
+      <w:r>
+        <w:rPr>
+          <w:rStyle w:val="yt-core-attributed-string--link-inherit-color"/>
+          <w:rFonts w:ascii="Arial" w:hAnsi="Arial" w:cs="Arial"/>
+          <w:sz w:val="21"/>
+          <w:szCs w:val="21"/>
+          <w:bdr w:val="none" w:sz="0" w:space="0" w:color="auto" w:frame="1"/>
+        </w:rPr>
+        <w:t>simplifies</w:t>
+      </w:r>
+      <w:r>
+        <w:rPr>
+          <w:rStyle w:val="yt-core-attributed-string--link-inherit-color"/>
+          <w:rFonts w:ascii="Arial" w:hAnsi="Arial" w:cs="Arial"/>
+          <w:sz w:val="21"/>
+          <w:szCs w:val="21"/>
+          <w:bdr w:val="none" w:sz="0" w:space="0" w:color="auto" w:frame="1"/>
+        </w:rPr>
+        <w:t xml:space="preserve"> the development of data access layer by providing the repository as high level abstraction over </w:t>
+      </w:r>
+      <w:proofErr w:type="spellStart"/>
+      <w:r>
+        <w:rPr>
+          <w:rStyle w:val="yt-core-attributed-string--link-inherit-color"/>
+          <w:rFonts w:ascii="Arial" w:hAnsi="Arial" w:cs="Arial"/>
+          <w:sz w:val="21"/>
+          <w:szCs w:val="21"/>
+          <w:bdr w:val="none" w:sz="0" w:space="0" w:color="auto" w:frame="1"/>
+        </w:rPr>
+        <w:t>jpa</w:t>
+      </w:r>
+      <w:proofErr w:type="spellEnd"/>
+      <w:r>
+        <w:rPr>
+          <w:rStyle w:val="yt-core-attributed-string--link-inherit-color"/>
+          <w:rFonts w:ascii="Arial" w:hAnsi="Arial" w:cs="Arial"/>
+          <w:sz w:val="21"/>
+          <w:szCs w:val="21"/>
+          <w:bdr w:val="none" w:sz="0" w:space="0" w:color="auto" w:frame="1"/>
+        </w:rPr>
+        <w:t xml:space="preserve"> entity.</w:t>
+      </w:r>
+    </w:p>
+    <w:p>
+      <w:pPr>
+        <w:spacing w:after="0"/>
+        <w:rPr>
+          <w:rStyle w:val="yt-core-attributed-string--link-inherit-color"/>
+          <w:rFonts w:ascii="Arial" w:hAnsi="Arial" w:cs="Arial"/>
+          <w:sz w:val="21"/>
+          <w:szCs w:val="21"/>
+          <w:bdr w:val="none" w:sz="0" w:space="0" w:color="auto" w:frame="1"/>
+        </w:rPr>
+      </w:pPr>
+      <w:r>
+        <w:rPr>
+          <w:rStyle w:val="yt-core-attributed-string--link-inherit-color"/>
+          <w:rFonts w:ascii="Arial" w:hAnsi="Arial" w:cs="Arial"/>
+          <w:sz w:val="21"/>
+          <w:szCs w:val="21"/>
+          <w:bdr w:val="none" w:sz="0" w:space="0" w:color="auto" w:frame="1"/>
+        </w:rPr>
+        <w:t xml:space="preserve">So we just create </w:t>
+      </w:r>
+      <w:r>
+        <w:rPr>
+          <w:rStyle w:val="yt-core-attributed-string--link-inherit-color"/>
+          <w:rFonts w:ascii="Arial" w:hAnsi="Arial" w:cs="Arial"/>
+          <w:sz w:val="21"/>
+          <w:szCs w:val="21"/>
+          <w:bdr w:val="none" w:sz="0" w:space="0" w:color="auto" w:frame="1"/>
+        </w:rPr>
+        <w:t>entity</w:t>
+      </w:r>
+      <w:r>
+        <w:rPr>
+          <w:rStyle w:val="yt-core-attributed-string--link-inherit-color"/>
+          <w:rFonts w:ascii="Arial" w:hAnsi="Arial" w:cs="Arial"/>
+          <w:sz w:val="21"/>
+          <w:szCs w:val="21"/>
+          <w:bdr w:val="none" w:sz="0" w:space="0" w:color="auto" w:frame="1"/>
+        </w:rPr>
+        <w:t xml:space="preserve"> class and create corresponding repository and </w:t>
+      </w:r>
+      <w:r>
+        <w:rPr>
+          <w:rStyle w:val="yt-core-attributed-string--link-inherit-color"/>
+          <w:rFonts w:ascii="Arial" w:hAnsi="Arial" w:cs="Arial"/>
+          <w:sz w:val="21"/>
+          <w:szCs w:val="21"/>
+          <w:bdr w:val="none" w:sz="0" w:space="0" w:color="auto" w:frame="1"/>
+        </w:rPr>
+        <w:t>extend</w:t>
+      </w:r>
+      <w:r>
+        <w:rPr>
+          <w:rStyle w:val="yt-core-attributed-string--link-inherit-color"/>
+          <w:rFonts w:ascii="Arial" w:hAnsi="Arial" w:cs="Arial"/>
+          <w:sz w:val="21"/>
+          <w:szCs w:val="21"/>
+          <w:bdr w:val="none" w:sz="0" w:space="0" w:color="auto" w:frame="1"/>
+        </w:rPr>
+        <w:t xml:space="preserve"> </w:t>
+      </w:r>
+      <w:proofErr w:type="spellStart"/>
+      <w:r>
+        <w:rPr>
+          <w:rStyle w:val="yt-core-attributed-string--link-inherit-color"/>
+          <w:rFonts w:ascii="Arial" w:hAnsi="Arial" w:cs="Arial"/>
+          <w:sz w:val="21"/>
+          <w:szCs w:val="21"/>
+          <w:bdr w:val="none" w:sz="0" w:space="0" w:color="auto" w:frame="1"/>
+        </w:rPr>
+        <w:t>JpaRepository</w:t>
+      </w:r>
+      <w:proofErr w:type="spellEnd"/>
+      <w:r>
+        <w:rPr>
+          <w:rStyle w:val="yt-core-attributed-string--link-inherit-color"/>
+          <w:rFonts w:ascii="Arial" w:hAnsi="Arial" w:cs="Arial"/>
+          <w:sz w:val="21"/>
+          <w:szCs w:val="21"/>
+          <w:bdr w:val="none" w:sz="0" w:space="0" w:color="auto" w:frame="1"/>
+        </w:rPr>
+        <w:t xml:space="preserve"> and provide class object name and </w:t>
+      </w:r>
+      <w:r>
+        <w:rPr>
+          <w:rStyle w:val="yt-core-attributed-string--link-inherit-color"/>
+          <w:rFonts w:ascii="Arial" w:hAnsi="Arial" w:cs="Arial"/>
+          <w:sz w:val="21"/>
+          <w:szCs w:val="21"/>
+          <w:bdr w:val="none" w:sz="0" w:space="0" w:color="auto" w:frame="1"/>
+        </w:rPr>
+        <w:t>primary</w:t>
+      </w:r>
+      <w:r>
+        <w:rPr>
+          <w:rStyle w:val="yt-core-attributed-string--link-inherit-color"/>
+          <w:rFonts w:ascii="Arial" w:hAnsi="Arial" w:cs="Arial"/>
+          <w:sz w:val="21"/>
+          <w:szCs w:val="21"/>
+          <w:bdr w:val="none" w:sz="0" w:space="0" w:color="auto" w:frame="1"/>
+        </w:rPr>
+        <w:t xml:space="preserve"> column data type field.</w:t>
+      </w:r>
+    </w:p>
+    <w:p>
+      <w:pPr>
+        <w:spacing w:after="0"/>
+        <w:rPr>
+          <w:rStyle w:val="yt-core-attributed-string--link-inherit-color"/>
+          <w:rFonts w:ascii="Arial" w:hAnsi="Arial" w:cs="Arial"/>
+          <w:sz w:val="21"/>
+          <w:szCs w:val="21"/>
+          <w:bdr w:val="none" w:sz="0" w:space="0" w:color="auto" w:frame="1"/>
+        </w:rPr>
+      </w:pPr>
+      <w:r>
+        <w:rPr>
+          <w:rStyle w:val="yt-core-attributed-string--link-inherit-color"/>
+          <w:rFonts w:ascii="Arial" w:hAnsi="Arial" w:cs="Arial"/>
+          <w:sz w:val="21"/>
+          <w:szCs w:val="21"/>
+          <w:bdr w:val="none" w:sz="0" w:space="0" w:color="auto" w:frame="1"/>
+        </w:rPr>
+        <w:t xml:space="preserve"> </w:t>
+      </w:r>
+    </w:p>
+    <w:p>
+      <w:pPr>
+        <w:spacing w:after="0"/>
+        <w:rPr>
+          <w:rStyle w:val="yt-core-attributed-string--link-inherit-color"/>
+          <w:rFonts w:ascii="Arial" w:hAnsi="Arial" w:cs="Arial"/>
+          <w:sz w:val="21"/>
+          <w:szCs w:val="21"/>
+          <w:bdr w:val="none" w:sz="0" w:space="0" w:color="auto" w:frame="1"/>
+        </w:rPr>
+      </w:pPr>
+      <w:r>
+        <w:rPr>
+          <w:rStyle w:val="yt-core-attributed-string--link-inherit-color"/>
+          <w:rFonts w:ascii="Arial" w:hAnsi="Arial" w:cs="Arial"/>
+          <w:sz w:val="21"/>
+          <w:szCs w:val="21"/>
+          <w:bdr w:val="none" w:sz="0" w:space="0" w:color="auto" w:frame="1"/>
+        </w:rPr>
+        <w:t xml:space="preserve">What are the differences between hibernate JPA and Spring Data </w:t>
+      </w:r>
+      <w:proofErr w:type="gramStart"/>
+      <w:r>
+        <w:rPr>
+          <w:rStyle w:val="yt-core-attributed-string--link-inherit-color"/>
+          <w:rFonts w:ascii="Arial" w:hAnsi="Arial" w:cs="Arial"/>
+          <w:sz w:val="21"/>
+          <w:szCs w:val="21"/>
+          <w:bdr w:val="none" w:sz="0" w:space="0" w:color="auto" w:frame="1"/>
+        </w:rPr>
+        <w:t>JPA ?</w:t>
+      </w:r>
+      <w:proofErr w:type="gramEnd"/>
+      <w:r>
+        <w:rPr>
+          <w:rStyle w:val="yt-core-attributed-string--link-inherit-color"/>
+          <w:rFonts w:ascii="Arial" w:hAnsi="Arial" w:cs="Arial"/>
+          <w:sz w:val="21"/>
+          <w:szCs w:val="21"/>
+          <w:bdr w:val="none" w:sz="0" w:space="0" w:color="auto" w:frame="1"/>
+        </w:rPr>
+        <w:t xml:space="preserve"> </w:t>
+      </w:r>
+    </w:p>
+    <w:p>
+      <w:pPr>
+        <w:spacing w:after="0"/>
+        <w:rPr>
+          <w:rStyle w:val="yt-core-attributed-string--link-inherit-color"/>
+          <w:rFonts w:ascii="Arial" w:hAnsi="Arial" w:cs="Arial"/>
+          <w:sz w:val="21"/>
+          <w:szCs w:val="21"/>
+          <w:bdr w:val="none" w:sz="0" w:space="0" w:color="auto" w:frame="1"/>
+        </w:rPr>
+      </w:pPr>
+      <w:r>
+        <w:rPr>
+          <w:rStyle w:val="yt-core-attributed-string--link-inherit-color"/>
+          <w:rFonts w:ascii="Arial" w:hAnsi="Arial" w:cs="Arial"/>
+          <w:sz w:val="21"/>
+          <w:szCs w:val="21"/>
+          <w:bdr w:val="none" w:sz="0" w:space="0" w:color="auto" w:frame="1"/>
+        </w:rPr>
+        <w:t xml:space="preserve">How can you connect multiple databases or data sources in a single </w:t>
+      </w:r>
+      <w:proofErr w:type="gramStart"/>
+      <w:r>
+        <w:rPr>
+          <w:rStyle w:val="yt-core-attributed-string--link-inherit-color"/>
+          <w:rFonts w:ascii="Arial" w:hAnsi="Arial" w:cs="Arial"/>
+          <w:sz w:val="21"/>
+          <w:szCs w:val="21"/>
+          <w:bdr w:val="none" w:sz="0" w:space="0" w:color="auto" w:frame="1"/>
+        </w:rPr>
+        <w:t>application ?</w:t>
+      </w:r>
+      <w:proofErr w:type="gramEnd"/>
+    </w:p>
+    <w:p>
+      <w:pPr>
+        <w:spacing w:after="0"/>
+        <w:rPr>
+          <w:rStyle w:val="yt-core-attributed-string--link-inherit-color"/>
+          <w:rFonts w:ascii="Arial" w:hAnsi="Arial" w:cs="Arial"/>
+          <w:sz w:val="21"/>
+          <w:szCs w:val="21"/>
+          <w:bdr w:val="none" w:sz="0" w:space="0" w:color="auto" w:frame="1"/>
+        </w:rPr>
+      </w:pPr>
+      <w:r>
+        <w:rPr>
+          <w:rStyle w:val="yt-core-attributed-string--link-inherit-color"/>
+          <w:rFonts w:ascii="Arial" w:hAnsi="Arial" w:cs="Arial"/>
+          <w:sz w:val="21"/>
+          <w:szCs w:val="21"/>
+          <w:bdr w:val="none" w:sz="0" w:space="0" w:color="auto" w:frame="1"/>
+        </w:rPr>
+        <w:t xml:space="preserve">What are the different ways to define custom queries in spring Data </w:t>
+      </w:r>
+      <w:proofErr w:type="gramStart"/>
+      <w:r>
+        <w:rPr>
+          <w:rStyle w:val="yt-core-attributed-string--link-inherit-color"/>
+          <w:rFonts w:ascii="Arial" w:hAnsi="Arial" w:cs="Arial"/>
+          <w:sz w:val="21"/>
+          <w:szCs w:val="21"/>
+          <w:bdr w:val="none" w:sz="0" w:space="0" w:color="auto" w:frame="1"/>
+        </w:rPr>
+        <w:t>JPA ?</w:t>
+      </w:r>
+      <w:proofErr w:type="gramEnd"/>
+      <w:r>
+        <w:rPr>
+          <w:rStyle w:val="yt-core-attributed-string--link-inherit-color"/>
+          <w:rFonts w:ascii="Arial" w:hAnsi="Arial" w:cs="Arial"/>
+          <w:sz w:val="21"/>
+          <w:szCs w:val="21"/>
+          <w:bdr w:val="none" w:sz="0" w:space="0" w:color="auto" w:frame="1"/>
+        </w:rPr>
+        <w:t xml:space="preserve"> </w:t>
+      </w:r>
+    </w:p>
+    <w:p>
+      <w:pPr>
+        <w:spacing w:after="0"/>
+        <w:rPr>
+          <w:rStyle w:val="yt-core-attributed-string--link-inherit-color"/>
+          <w:rFonts w:ascii="Arial" w:hAnsi="Arial" w:cs="Arial"/>
+          <w:sz w:val="21"/>
+          <w:szCs w:val="21"/>
+          <w:bdr w:val="none" w:sz="0" w:space="0" w:color="auto" w:frame="1"/>
+        </w:rPr>
+      </w:pPr>
+      <w:r>
+        <w:rPr>
+          <w:rStyle w:val="yt-core-attributed-string--link-inherit-color"/>
+          <w:rFonts w:ascii="Arial" w:hAnsi="Arial" w:cs="Arial"/>
+          <w:sz w:val="21"/>
+          <w:szCs w:val="21"/>
+          <w:bdr w:val="none" w:sz="0" w:space="0" w:color="auto" w:frame="1"/>
+        </w:rPr>
+        <w:t xml:space="preserve">How will you define entity relationships or association mapping in spring Data </w:t>
+      </w:r>
+      <w:proofErr w:type="gramStart"/>
+      <w:r>
+        <w:rPr>
+          <w:rStyle w:val="yt-core-attributed-string--link-inherit-color"/>
+          <w:rFonts w:ascii="Arial" w:hAnsi="Arial" w:cs="Arial"/>
+          <w:sz w:val="21"/>
+          <w:szCs w:val="21"/>
+          <w:bdr w:val="none" w:sz="0" w:space="0" w:color="auto" w:frame="1"/>
+        </w:rPr>
+        <w:t>JPA ?</w:t>
+      </w:r>
+      <w:proofErr w:type="gramEnd"/>
+    </w:p>
+    <w:p>
+      <w:pPr>
+        <w:spacing w:after="0"/>
+        <w:rPr>
+          <w:rStyle w:val="yt-core-attributed-string--link-inherit-color"/>
+          <w:rFonts w:ascii="Arial" w:hAnsi="Arial" w:cs="Arial"/>
+          <w:sz w:val="21"/>
+          <w:szCs w:val="21"/>
+          <w:bdr w:val="none" w:sz="0" w:space="0" w:color="auto" w:frame="1"/>
+        </w:rPr>
+      </w:pPr>
+      <w:r>
+        <w:rPr>
+          <w:rStyle w:val="yt-core-attributed-string--link-inherit-color"/>
+          <w:rFonts w:ascii="Arial" w:hAnsi="Arial" w:cs="Arial"/>
+          <w:sz w:val="21"/>
+          <w:szCs w:val="21"/>
+          <w:bdr w:val="none" w:sz="0" w:space="0" w:color="auto" w:frame="1"/>
+        </w:rPr>
+        <w:t>Is</w:t>
+      </w:r>
+      <w:r>
+        <w:rPr>
+          <w:rStyle w:val="yt-core-attributed-string--link-inherit-color"/>
+          <w:rFonts w:ascii="Arial" w:hAnsi="Arial" w:cs="Arial"/>
+          <w:sz w:val="21"/>
+          <w:szCs w:val="21"/>
+          <w:bdr w:val="none" w:sz="0" w:space="0" w:color="auto" w:frame="1"/>
+        </w:rPr>
+        <w:t xml:space="preserve"> this possible to execute join query in spring data </w:t>
+      </w:r>
+      <w:proofErr w:type="gramStart"/>
+      <w:r>
+        <w:rPr>
+          <w:rStyle w:val="yt-core-attributed-string--link-inherit-color"/>
+          <w:rFonts w:ascii="Arial" w:hAnsi="Arial" w:cs="Arial"/>
+          <w:sz w:val="21"/>
+          <w:szCs w:val="21"/>
+          <w:bdr w:val="none" w:sz="0" w:space="0" w:color="auto" w:frame="1"/>
+        </w:rPr>
+        <w:t>JPA</w:t>
+      </w:r>
+      <w:r>
+        <w:rPr>
+          <w:rStyle w:val="yt-core-attributed-string--link-inherit-color"/>
+          <w:rFonts w:ascii="Arial" w:hAnsi="Arial" w:cs="Arial"/>
+          <w:sz w:val="21"/>
+          <w:szCs w:val="21"/>
+          <w:bdr w:val="none" w:sz="0" w:space="0" w:color="auto" w:frame="1"/>
+        </w:rPr>
+        <w:t xml:space="preserve"> ?</w:t>
+      </w:r>
+      <w:proofErr w:type="gramEnd"/>
+      <w:r>
+        <w:rPr>
+          <w:rStyle w:val="yt-core-attributed-string--link-inherit-color"/>
+          <w:rFonts w:ascii="Arial" w:hAnsi="Arial" w:cs="Arial"/>
+          <w:sz w:val="21"/>
+          <w:szCs w:val="21"/>
+          <w:bdr w:val="none" w:sz="0" w:space="0" w:color="auto" w:frame="1"/>
+        </w:rPr>
+        <w:t xml:space="preserve"> </w:t>
+      </w:r>
+      <w:proofErr w:type="gramStart"/>
+      <w:r>
+        <w:rPr>
+          <w:rStyle w:val="yt-core-attributed-string--link-inherit-color"/>
+          <w:rFonts w:ascii="Arial" w:hAnsi="Arial" w:cs="Arial"/>
+          <w:sz w:val="21"/>
+          <w:szCs w:val="21"/>
+          <w:bdr w:val="none" w:sz="0" w:space="0" w:color="auto" w:frame="1"/>
+        </w:rPr>
+        <w:t>if</w:t>
+      </w:r>
+      <w:proofErr w:type="gramEnd"/>
+      <w:r>
+        <w:rPr>
+          <w:rStyle w:val="yt-core-attributed-string--link-inherit-color"/>
+          <w:rFonts w:ascii="Arial" w:hAnsi="Arial" w:cs="Arial"/>
+          <w:sz w:val="21"/>
+          <w:szCs w:val="21"/>
+          <w:bdr w:val="none" w:sz="0" w:space="0" w:color="auto" w:frame="1"/>
+        </w:rPr>
+        <w:t xml:space="preserve"> yes, how can you add some insights ? </w:t>
+      </w:r>
+    </w:p>
+    <w:p>
+      <w:pPr>
+        <w:spacing w:after="0"/>
+        <w:rPr>
+          <w:rStyle w:val="yt-core-attributed-string--link-inherit-color"/>
+          <w:rFonts w:ascii="Arial" w:hAnsi="Arial" w:cs="Arial"/>
+          <w:sz w:val="21"/>
+          <w:szCs w:val="21"/>
+          <w:bdr w:val="none" w:sz="0" w:space="0" w:color="auto" w:frame="1"/>
+        </w:rPr>
+      </w:pPr>
+      <w:r>
+        <w:rPr>
+          <w:rStyle w:val="yt-core-attributed-string--link-inherit-color"/>
+          <w:rFonts w:ascii="Arial" w:hAnsi="Arial" w:cs="Arial"/>
+          <w:sz w:val="21"/>
+          <w:szCs w:val="21"/>
+          <w:bdr w:val="none" w:sz="0" w:space="0" w:color="auto" w:frame="1"/>
+        </w:rPr>
+        <w:t xml:space="preserve">How will you implement pagination and sorting in Spring Data </w:t>
+      </w:r>
+      <w:proofErr w:type="gramStart"/>
+      <w:r>
+        <w:rPr>
+          <w:rStyle w:val="yt-core-attributed-string--link-inherit-color"/>
+          <w:rFonts w:ascii="Arial" w:hAnsi="Arial" w:cs="Arial"/>
+          <w:sz w:val="21"/>
+          <w:szCs w:val="21"/>
+          <w:bdr w:val="none" w:sz="0" w:space="0" w:color="auto" w:frame="1"/>
+        </w:rPr>
+        <w:t>JPA ?</w:t>
+      </w:r>
+      <w:proofErr w:type="gramEnd"/>
     </w:p>
     <w:p>
       <w:pPr>
@@ -6415,15 +8467,19 @@
         <w:rPr>
           <w:rStyle w:val="yt-core-attributed-string--link-inherit-color"/>
           <w:rFonts w:ascii="Arial" w:hAnsi="Arial" w:cs="Arial"/>
-          <w:sz w:val="21"/>
-          <w:szCs w:val="21"/>
-          <w:bdr w:val="none" w:sz="0" w:space="0" w:color="auto" w:frame="1"/>
-        </w:rPr>
-      </w:pPr>
-      <w:r>
-        <w:rPr>
-          <w:rStyle w:val="yt-core-attributed-string--link-inherit-color"/>
-          <w:rFonts w:ascii="Arial" w:hAnsi="Arial" w:cs="Arial"/>
+          <w:b/>
+          <w:color w:val="4472C4" w:themeColor="accent5"/>
+          <w:sz w:val="21"/>
+          <w:szCs w:val="21"/>
+          <w:bdr w:val="none" w:sz="0" w:space="0" w:color="auto" w:frame="1"/>
+        </w:rPr>
+      </w:pPr>
+      <w:r>
+        <w:rPr>
+          <w:rStyle w:val="yt-core-attributed-string--link-inherit-color"/>
+          <w:rFonts w:ascii="Arial" w:hAnsi="Arial" w:cs="Arial"/>
+          <w:b/>
+          <w:color w:val="4472C4" w:themeColor="accent5"/>
           <w:sz w:val="21"/>
           <w:szCs w:val="21"/>
           <w:bdr w:val="none" w:sz="0" w:space="0" w:color="auto" w:frame="1"/>
@@ -6435,6 +8491,8 @@
         <w:rPr>
           <w:rStyle w:val="yt-core-attributed-string--link-inherit-color"/>
           <w:rFonts w:ascii="Arial" w:hAnsi="Arial" w:cs="Arial"/>
+          <w:b/>
+          <w:color w:val="4472C4" w:themeColor="accent5"/>
           <w:sz w:val="21"/>
           <w:szCs w:val="21"/>
           <w:bdr w:val="none" w:sz="0" w:space="0" w:color="auto" w:frame="1"/>
@@ -6446,6 +8504,8 @@
         <w:rPr>
           <w:rStyle w:val="yt-core-attributed-string--link-inherit-color"/>
           <w:rFonts w:ascii="Arial" w:hAnsi="Arial" w:cs="Arial"/>
+          <w:b/>
+          <w:color w:val="4472C4" w:themeColor="accent5"/>
           <w:sz w:val="21"/>
           <w:szCs w:val="21"/>
           <w:bdr w:val="none" w:sz="0" w:space="0" w:color="auto" w:frame="1"/>
@@ -6648,17 +8708,7 @@
           <w:szCs w:val="21"/>
           <w:bdr w:val="none" w:sz="0" w:space="0" w:color="auto" w:frame="1"/>
         </w:rPr>
-        <w:t>”</w:t>
-      </w:r>
-      <w:r>
-        <w:rPr>
-          <w:rStyle w:val="yt-core-attributed-string--link-inherit-color"/>
-          <w:rFonts w:ascii="Arial" w:hAnsi="Arial" w:cs="Arial"/>
-          <w:sz w:val="21"/>
-          <w:szCs w:val="21"/>
-          <w:bdr w:val="none" w:sz="0" w:space="0" w:color="auto" w:frame="1"/>
-        </w:rPr>
-        <w:t>)</w:t>
+        <w:t>”)</w:t>
       </w:r>
     </w:p>
     <w:p>
@@ -7081,18 +9131,7 @@
           <w:szCs w:val="21"/>
           <w:bdr w:val="none" w:sz="0" w:space="0" w:color="auto" w:frame="1"/>
         </w:rPr>
-        <w:t xml:space="preserve"> </w:t>
-      </w:r>
-      <w:r>
-        <w:rPr>
-          <w:rStyle w:val="yt-core-attributed-string--link-inherit-color"/>
-          <w:rFonts w:ascii="Arial" w:hAnsi="Arial" w:cs="Arial"/>
-          <w:color w:val="4472C4" w:themeColor="accent5"/>
-          <w:sz w:val="21"/>
-          <w:szCs w:val="21"/>
-          <w:bdr w:val="none" w:sz="0" w:space="0" w:color="auto" w:frame="1"/>
-        </w:rPr>
-        <w:t>String password;</w:t>
+        <w:t xml:space="preserve"> String password;</w:t>
       </w:r>
     </w:p>
     <w:p>
@@ -8209,9 +10248,9 @@
 <file path=word/numbering.xml><?xml version="1.0" encoding="utf-8"?>
 <w:numbering xmlns:wpc="http://schemas.microsoft.com/office/word/2010/wordprocessingCanvas" xmlns:cx="http://schemas.microsoft.com/office/drawing/2014/chartex" xmlns:cx1="http://schemas.microsoft.com/office/drawing/2015/9/8/chartex" xmlns:mc="http://schemas.openxmlformats.org/markup-compatibility/2006" xmlns:o="urn:schemas-microsoft-com:office:office" xmlns:r="http://schemas.openxmlformats.org/officeDocument/2006/relationships" xmlns:m="http://schemas.openxmlformats.org/officeDocument/2006/math" xmlns:v="urn:schemas-microsoft-com:vml" xmlns:wp14="http://schemas.microsoft.com/office/word/2010/wordprocessingDrawing" xmlns:wp="http://schemas.openxmlformats.org/drawingml/2006/wordprocessingDrawing" xmlns:w10="urn:schemas-microsoft-com:office:word" xmlns:w="http://schemas.openxmlformats.org/wordprocessingml/2006/main" xmlns:w14="http://schemas.microsoft.com/office/word/2010/wordml" xmlns:w15="http://schemas.microsoft.com/office/word/2012/wordml" xmlns:w16se="http://schemas.microsoft.com/office/word/2015/wordml/symex" xmlns:wpg="http://schemas.microsoft.com/office/word/2010/wordprocessingGroup" xmlns:wpi="http://schemas.microsoft.com/office/word/2010/wordprocessingInk" xmlns:wne="http://schemas.microsoft.com/office/word/2006/wordml" xmlns:wps="http://schemas.microsoft.com/office/word/2010/wordprocessingShape" mc:Ignorable="w14 w15 w16se wp14">
   <w:abstractNum w:abstractNumId="0" w15:restartNumberingAfterBreak="0">
-    <w:nsid w:val="19DE7F88"/>
+    <w:nsid w:val="0E8E7DE1"/>
     <w:multiLevelType w:val="hybridMultilevel"/>
-    <w:tmpl w:val="AC500C84"/>
+    <w:tmpl w:val="EFC857EA"/>
     <w:lvl w:ilvl="0" w:tplc="40090001">
       <w:start w:val="1"/>
       <w:numFmt w:val="bullet"/>
@@ -8322,16 +10361,16 @@
     </w:lvl>
   </w:abstractNum>
   <w:abstractNum w:abstractNumId="1" w15:restartNumberingAfterBreak="0">
-    <w:nsid w:val="2CAE5ACB"/>
+    <w:nsid w:val="19DE7F88"/>
     <w:multiLevelType w:val="hybridMultilevel"/>
-    <w:tmpl w:val="B1742B16"/>
+    <w:tmpl w:val="AC500C84"/>
     <w:lvl w:ilvl="0" w:tplc="40090001">
       <w:start w:val="1"/>
       <w:numFmt w:val="bullet"/>
       <w:lvlText w:val=""/>
       <w:lvlJc w:val="left"/>
       <w:pPr>
-        <w:ind w:left="720" w:hanging="360"/>
+        <w:ind w:left="360" w:hanging="360"/>
       </w:pPr>
       <w:rPr>
         <w:rFonts w:ascii="Symbol" w:hAnsi="Symbol" w:hint="default"/>
@@ -8343,7 +10382,7 @@
       <w:lvlText w:val="o"/>
       <w:lvlJc w:val="left"/>
       <w:pPr>
-        <w:ind w:left="1440" w:hanging="360"/>
+        <w:ind w:left="1080" w:hanging="360"/>
       </w:pPr>
       <w:rPr>
         <w:rFonts w:ascii="Courier New" w:hAnsi="Courier New" w:cs="Courier New" w:hint="default"/>
@@ -8355,7 +10394,7 @@
       <w:lvlText w:val=""/>
       <w:lvlJc w:val="left"/>
       <w:pPr>
-        <w:ind w:left="2160" w:hanging="360"/>
+        <w:ind w:left="1800" w:hanging="360"/>
       </w:pPr>
       <w:rPr>
         <w:rFonts w:ascii="Wingdings" w:hAnsi="Wingdings" w:hint="default"/>
@@ -8367,7 +10406,7 @@
       <w:lvlText w:val=""/>
       <w:lvlJc w:val="left"/>
       <w:pPr>
-        <w:ind w:left="2880" w:hanging="360"/>
+        <w:ind w:left="2520" w:hanging="360"/>
       </w:pPr>
       <w:rPr>
         <w:rFonts w:ascii="Symbol" w:hAnsi="Symbol" w:hint="default"/>
@@ -8379,7 +10418,7 @@
       <w:lvlText w:val="o"/>
       <w:lvlJc w:val="left"/>
       <w:pPr>
-        <w:ind w:left="3600" w:hanging="360"/>
+        <w:ind w:left="3240" w:hanging="360"/>
       </w:pPr>
       <w:rPr>
         <w:rFonts w:ascii="Courier New" w:hAnsi="Courier New" w:cs="Courier New" w:hint="default"/>
@@ -8391,7 +10430,7 @@
       <w:lvlText w:val=""/>
       <w:lvlJc w:val="left"/>
       <w:pPr>
-        <w:ind w:left="4320" w:hanging="360"/>
+        <w:ind w:left="3960" w:hanging="360"/>
       </w:pPr>
       <w:rPr>
         <w:rFonts w:ascii="Wingdings" w:hAnsi="Wingdings" w:hint="default"/>
@@ -8403,7 +10442,7 @@
       <w:lvlText w:val=""/>
       <w:lvlJc w:val="left"/>
       <w:pPr>
-        <w:ind w:left="5040" w:hanging="360"/>
+        <w:ind w:left="4680" w:hanging="360"/>
       </w:pPr>
       <w:rPr>
         <w:rFonts w:ascii="Symbol" w:hAnsi="Symbol" w:hint="default"/>
@@ -8415,7 +10454,7 @@
       <w:lvlText w:val="o"/>
       <w:lvlJc w:val="left"/>
       <w:pPr>
-        <w:ind w:left="5760" w:hanging="360"/>
+        <w:ind w:left="5400" w:hanging="360"/>
       </w:pPr>
       <w:rPr>
         <w:rFonts w:ascii="Courier New" w:hAnsi="Courier New" w:cs="Courier New" w:hint="default"/>
@@ -8427,7 +10466,7 @@
       <w:lvlText w:val=""/>
       <w:lvlJc w:val="left"/>
       <w:pPr>
-        <w:ind w:left="6480" w:hanging="360"/>
+        <w:ind w:left="6120" w:hanging="360"/>
       </w:pPr>
       <w:rPr>
         <w:rFonts w:ascii="Wingdings" w:hAnsi="Wingdings" w:hint="default"/>
@@ -8435,6 +10474,232 @@
     </w:lvl>
   </w:abstractNum>
   <w:abstractNum w:abstractNumId="2" w15:restartNumberingAfterBreak="0">
+    <w:nsid w:val="2117233B"/>
+    <w:multiLevelType w:val="hybridMultilevel"/>
+    <w:tmpl w:val="B3507CEC"/>
+    <w:lvl w:ilvl="0" w:tplc="40090001">
+      <w:start w:val="1"/>
+      <w:numFmt w:val="bullet"/>
+      <w:lvlText w:val=""/>
+      <w:lvlJc w:val="left"/>
+      <w:pPr>
+        <w:ind w:left="360" w:hanging="360"/>
+      </w:pPr>
+      <w:rPr>
+        <w:rFonts w:ascii="Symbol" w:hAnsi="Symbol" w:hint="default"/>
+      </w:rPr>
+    </w:lvl>
+    <w:lvl w:ilvl="1" w:tplc="40090003" w:tentative="1">
+      <w:start w:val="1"/>
+      <w:numFmt w:val="bullet"/>
+      <w:lvlText w:val="o"/>
+      <w:lvlJc w:val="left"/>
+      <w:pPr>
+        <w:ind w:left="1080" w:hanging="360"/>
+      </w:pPr>
+      <w:rPr>
+        <w:rFonts w:ascii="Courier New" w:hAnsi="Courier New" w:cs="Courier New" w:hint="default"/>
+      </w:rPr>
+    </w:lvl>
+    <w:lvl w:ilvl="2" w:tplc="40090005" w:tentative="1">
+      <w:start w:val="1"/>
+      <w:numFmt w:val="bullet"/>
+      <w:lvlText w:val=""/>
+      <w:lvlJc w:val="left"/>
+      <w:pPr>
+        <w:ind w:left="1800" w:hanging="360"/>
+      </w:pPr>
+      <w:rPr>
+        <w:rFonts w:ascii="Wingdings" w:hAnsi="Wingdings" w:hint="default"/>
+      </w:rPr>
+    </w:lvl>
+    <w:lvl w:ilvl="3" w:tplc="40090001" w:tentative="1">
+      <w:start w:val="1"/>
+      <w:numFmt w:val="bullet"/>
+      <w:lvlText w:val=""/>
+      <w:lvlJc w:val="left"/>
+      <w:pPr>
+        <w:ind w:left="2520" w:hanging="360"/>
+      </w:pPr>
+      <w:rPr>
+        <w:rFonts w:ascii="Symbol" w:hAnsi="Symbol" w:hint="default"/>
+      </w:rPr>
+    </w:lvl>
+    <w:lvl w:ilvl="4" w:tplc="40090003" w:tentative="1">
+      <w:start w:val="1"/>
+      <w:numFmt w:val="bullet"/>
+      <w:lvlText w:val="o"/>
+      <w:lvlJc w:val="left"/>
+      <w:pPr>
+        <w:ind w:left="3240" w:hanging="360"/>
+      </w:pPr>
+      <w:rPr>
+        <w:rFonts w:ascii="Courier New" w:hAnsi="Courier New" w:cs="Courier New" w:hint="default"/>
+      </w:rPr>
+    </w:lvl>
+    <w:lvl w:ilvl="5" w:tplc="40090005" w:tentative="1">
+      <w:start w:val="1"/>
+      <w:numFmt w:val="bullet"/>
+      <w:lvlText w:val=""/>
+      <w:lvlJc w:val="left"/>
+      <w:pPr>
+        <w:ind w:left="3960" w:hanging="360"/>
+      </w:pPr>
+      <w:rPr>
+        <w:rFonts w:ascii="Wingdings" w:hAnsi="Wingdings" w:hint="default"/>
+      </w:rPr>
+    </w:lvl>
+    <w:lvl w:ilvl="6" w:tplc="40090001" w:tentative="1">
+      <w:start w:val="1"/>
+      <w:numFmt w:val="bullet"/>
+      <w:lvlText w:val=""/>
+      <w:lvlJc w:val="left"/>
+      <w:pPr>
+        <w:ind w:left="4680" w:hanging="360"/>
+      </w:pPr>
+      <w:rPr>
+        <w:rFonts w:ascii="Symbol" w:hAnsi="Symbol" w:hint="default"/>
+      </w:rPr>
+    </w:lvl>
+    <w:lvl w:ilvl="7" w:tplc="40090003" w:tentative="1">
+      <w:start w:val="1"/>
+      <w:numFmt w:val="bullet"/>
+      <w:lvlText w:val="o"/>
+      <w:lvlJc w:val="left"/>
+      <w:pPr>
+        <w:ind w:left="5400" w:hanging="360"/>
+      </w:pPr>
+      <w:rPr>
+        <w:rFonts w:ascii="Courier New" w:hAnsi="Courier New" w:cs="Courier New" w:hint="default"/>
+      </w:rPr>
+    </w:lvl>
+    <w:lvl w:ilvl="8" w:tplc="40090005" w:tentative="1">
+      <w:start w:val="1"/>
+      <w:numFmt w:val="bullet"/>
+      <w:lvlText w:val=""/>
+      <w:lvlJc w:val="left"/>
+      <w:pPr>
+        <w:ind w:left="6120" w:hanging="360"/>
+      </w:pPr>
+      <w:rPr>
+        <w:rFonts w:ascii="Wingdings" w:hAnsi="Wingdings" w:hint="default"/>
+      </w:rPr>
+    </w:lvl>
+  </w:abstractNum>
+  <w:abstractNum w:abstractNumId="3" w15:restartNumberingAfterBreak="0">
+    <w:nsid w:val="2CAE5ACB"/>
+    <w:multiLevelType w:val="hybridMultilevel"/>
+    <w:tmpl w:val="B1742B16"/>
+    <w:lvl w:ilvl="0" w:tplc="40090001">
+      <w:start w:val="1"/>
+      <w:numFmt w:val="bullet"/>
+      <w:lvlText w:val=""/>
+      <w:lvlJc w:val="left"/>
+      <w:pPr>
+        <w:ind w:left="720" w:hanging="360"/>
+      </w:pPr>
+      <w:rPr>
+        <w:rFonts w:ascii="Symbol" w:hAnsi="Symbol" w:hint="default"/>
+      </w:rPr>
+    </w:lvl>
+    <w:lvl w:ilvl="1" w:tplc="40090003" w:tentative="1">
+      <w:start w:val="1"/>
+      <w:numFmt w:val="bullet"/>
+      <w:lvlText w:val="o"/>
+      <w:lvlJc w:val="left"/>
+      <w:pPr>
+        <w:ind w:left="1440" w:hanging="360"/>
+      </w:pPr>
+      <w:rPr>
+        <w:rFonts w:ascii="Courier New" w:hAnsi="Courier New" w:cs="Courier New" w:hint="default"/>
+      </w:rPr>
+    </w:lvl>
+    <w:lvl w:ilvl="2" w:tplc="40090005" w:tentative="1">
+      <w:start w:val="1"/>
+      <w:numFmt w:val="bullet"/>
+      <w:lvlText w:val=""/>
+      <w:lvlJc w:val="left"/>
+      <w:pPr>
+        <w:ind w:left="2160" w:hanging="360"/>
+      </w:pPr>
+      <w:rPr>
+        <w:rFonts w:ascii="Wingdings" w:hAnsi="Wingdings" w:hint="default"/>
+      </w:rPr>
+    </w:lvl>
+    <w:lvl w:ilvl="3" w:tplc="40090001" w:tentative="1">
+      <w:start w:val="1"/>
+      <w:numFmt w:val="bullet"/>
+      <w:lvlText w:val=""/>
+      <w:lvlJc w:val="left"/>
+      <w:pPr>
+        <w:ind w:left="2880" w:hanging="360"/>
+      </w:pPr>
+      <w:rPr>
+        <w:rFonts w:ascii="Symbol" w:hAnsi="Symbol" w:hint="default"/>
+      </w:rPr>
+    </w:lvl>
+    <w:lvl w:ilvl="4" w:tplc="40090003" w:tentative="1">
+      <w:start w:val="1"/>
+      <w:numFmt w:val="bullet"/>
+      <w:lvlText w:val="o"/>
+      <w:lvlJc w:val="left"/>
+      <w:pPr>
+        <w:ind w:left="3600" w:hanging="360"/>
+      </w:pPr>
+      <w:rPr>
+        <w:rFonts w:ascii="Courier New" w:hAnsi="Courier New" w:cs="Courier New" w:hint="default"/>
+      </w:rPr>
+    </w:lvl>
+    <w:lvl w:ilvl="5" w:tplc="40090005" w:tentative="1">
+      <w:start w:val="1"/>
+      <w:numFmt w:val="bullet"/>
+      <w:lvlText w:val=""/>
+      <w:lvlJc w:val="left"/>
+      <w:pPr>
+        <w:ind w:left="4320" w:hanging="360"/>
+      </w:pPr>
+      <w:rPr>
+        <w:rFonts w:ascii="Wingdings" w:hAnsi="Wingdings" w:hint="default"/>
+      </w:rPr>
+    </w:lvl>
+    <w:lvl w:ilvl="6" w:tplc="40090001" w:tentative="1">
+      <w:start w:val="1"/>
+      <w:numFmt w:val="bullet"/>
+      <w:lvlText w:val=""/>
+      <w:lvlJc w:val="left"/>
+      <w:pPr>
+        <w:ind w:left="5040" w:hanging="360"/>
+      </w:pPr>
+      <w:rPr>
+        <w:rFonts w:ascii="Symbol" w:hAnsi="Symbol" w:hint="default"/>
+      </w:rPr>
+    </w:lvl>
+    <w:lvl w:ilvl="7" w:tplc="40090003" w:tentative="1">
+      <w:start w:val="1"/>
+      <w:numFmt w:val="bullet"/>
+      <w:lvlText w:val="o"/>
+      <w:lvlJc w:val="left"/>
+      <w:pPr>
+        <w:ind w:left="5760" w:hanging="360"/>
+      </w:pPr>
+      <w:rPr>
+        <w:rFonts w:ascii="Courier New" w:hAnsi="Courier New" w:cs="Courier New" w:hint="default"/>
+      </w:rPr>
+    </w:lvl>
+    <w:lvl w:ilvl="8" w:tplc="40090005" w:tentative="1">
+      <w:start w:val="1"/>
+      <w:numFmt w:val="bullet"/>
+      <w:lvlText w:val=""/>
+      <w:lvlJc w:val="left"/>
+      <w:pPr>
+        <w:ind w:left="6480" w:hanging="360"/>
+      </w:pPr>
+      <w:rPr>
+        <w:rFonts w:ascii="Wingdings" w:hAnsi="Wingdings" w:hint="default"/>
+      </w:rPr>
+    </w:lvl>
+  </w:abstractNum>
+  <w:abstractNum w:abstractNumId="4" w15:restartNumberingAfterBreak="0">
     <w:nsid w:val="41732659"/>
     <w:multiLevelType w:val="hybridMultilevel"/>
     <w:tmpl w:val="27A8C57C"/>
@@ -8546,7 +10811,7 @@
       </w:rPr>
     </w:lvl>
   </w:abstractNum>
-  <w:abstractNum w:abstractNumId="3" w15:restartNumberingAfterBreak="0">
+  <w:abstractNum w:abstractNumId="5" w15:restartNumberingAfterBreak="0">
     <w:nsid w:val="697158FA"/>
     <w:multiLevelType w:val="hybridMultilevel"/>
     <w:tmpl w:val="516C2350"/>
@@ -8660,16 +10925,22 @@
     </w:lvl>
   </w:abstractNum>
   <w:num w:numId="1">
-    <w:abstractNumId w:val="2"/>
+    <w:abstractNumId w:val="4"/>
   </w:num>
   <w:num w:numId="2">
+    <w:abstractNumId w:val="5"/>
+  </w:num>
+  <w:num w:numId="3">
+    <w:abstractNumId w:val="1"/>
+  </w:num>
+  <w:num w:numId="4">
     <w:abstractNumId w:val="3"/>
   </w:num>
-  <w:num w:numId="3">
+  <w:num w:numId="5">
     <w:abstractNumId w:val="0"/>
   </w:num>
-  <w:num w:numId="4">
-    <w:abstractNumId w:val="1"/>
+  <w:num w:numId="6">
+    <w:abstractNumId w:val="2"/>
   </w:num>
 </w:numbering>
 </file>

</xml_diff>